<commit_message>
Spelregels aan spelontwerp toegevoegd.
</commit_message>
<xml_diff>
--- a/docs/Projectdossier/06 - Spelontwerp/Spelontwerp - v0.1.docx
+++ b/docs/Projectdossier/06 - Spelontwerp/Spelontwerp - v0.1.docx
@@ -1,6 +1,6 @@
 
 <file path=word/document.xml><?xml version="1.0" encoding="utf-8"?>
-<w:document xmlns:ve="http://schemas.openxmlformats.org/markup-compatibility/2006" xmlns:o="urn:schemas-microsoft-com:office:office" xmlns:r="http://schemas.openxmlformats.org/officeDocument/2006/relationships" xmlns:m="http://schemas.openxmlformats.org/officeDocument/2006/math" xmlns:v="urn:schemas-microsoft-com:vml" xmlns:wp="http://schemas.openxmlformats.org/drawingml/2006/wordprocessingDrawing" xmlns:w10="urn:schemas-microsoft-com:office:word" xmlns:w="http://schemas.openxmlformats.org/wordprocessingml/2006/main" xmlns:wne="http://schemas.microsoft.com/office/word/2006/wordml">
+<w:document xmlns:mv="urn:schemas-microsoft-com:mac:vml" xmlns:mo="http://schemas.microsoft.com/office/mac/office/2008/main" xmlns:ve="http://schemas.openxmlformats.org/markup-compatibility/2006" xmlns:o="urn:schemas-microsoft-com:office:office" xmlns:r="http://schemas.openxmlformats.org/officeDocument/2006/relationships" xmlns:m="http://schemas.openxmlformats.org/officeDocument/2006/math" xmlns:v="urn:schemas-microsoft-com:vml" xmlns:w10="urn:schemas-microsoft-com:office:word" xmlns:w="http://schemas.openxmlformats.org/wordprocessingml/2006/main" xmlns:wne="http://schemas.microsoft.com/office/word/2006/wordml" xmlns:wp="http://schemas.openxmlformats.org/drawingml/2006/wordprocessingDrawing" ve:Ignorable="mv" ve:PreserveAttributes="mv:*">
   <w:body>
     <w:p>
       <w:pPr>
@@ -222,15 +222,7 @@
       </w:r>
       <w:proofErr w:type="spellEnd"/>
       <w:r>
-        <w:t xml:space="preserve">, </w:t>
-      </w:r>
-      <w:proofErr w:type="spellStart"/>
-      <w:r>
-        <w:t>Andra</w:t>
-      </w:r>
-      <w:proofErr w:type="spellEnd"/>
-      <w:r>
-        <w:t xml:space="preserve"> Veraart</w:t>
+        <w:t>, Andra Veraart</w:t>
       </w:r>
       <w:r>
         <w:rPr>
@@ -281,7 +273,6 @@
         <w:pStyle w:val="Kop1"/>
       </w:pPr>
       <w:r>
-        <w:lastRenderedPageBreak/>
         <w:t>Inhoudsopgave</w:t>
       </w:r>
     </w:p>
@@ -295,7 +286,6 @@
         <w:pStyle w:val="Kop1"/>
       </w:pPr>
       <w:r>
-        <w:lastRenderedPageBreak/>
         <w:t>De verhaallijn</w:t>
       </w:r>
     </w:p>
@@ -665,7 +655,7 @@
             <w:r>
               <w:rPr>
                 <w:noProof/>
-                <w:lang w:eastAsia="nl-NL"/>
+                <w:lang w:val="en-US" w:eastAsia="nl-NL"/>
               </w:rPr>
               <w:drawing>
                 <wp:inline distT="0" distB="0" distL="0" distR="0">
@@ -736,7 +726,7 @@
             <w:r>
               <w:rPr>
                 <w:noProof/>
-                <w:lang w:eastAsia="nl-NL"/>
+                <w:lang w:val="en-US" w:eastAsia="nl-NL"/>
               </w:rPr>
               <w:drawing>
                 <wp:inline distT="0" distB="0" distL="0" distR="0">
@@ -802,7 +792,7 @@
             <w:r>
               <w:rPr>
                 <w:noProof/>
-                <w:lang w:eastAsia="nl-NL"/>
+                <w:lang w:val="en-US" w:eastAsia="nl-NL"/>
               </w:rPr>
               <w:drawing>
                 <wp:inline distT="0" distB="0" distL="0" distR="0">
@@ -873,7 +863,7 @@
             <w:r>
               <w:rPr>
                 <w:noProof/>
-                <w:lang w:eastAsia="nl-NL"/>
+                <w:lang w:val="en-US" w:eastAsia="nl-NL"/>
               </w:rPr>
               <w:drawing>
                 <wp:inline distT="0" distB="0" distL="0" distR="0">
@@ -939,7 +929,7 @@
             <w:r>
               <w:rPr>
                 <w:noProof/>
-                <w:lang w:eastAsia="nl-NL"/>
+                <w:lang w:val="en-US" w:eastAsia="nl-NL"/>
               </w:rPr>
               <w:drawing>
                 <wp:inline distT="0" distB="0" distL="0" distR="0">
@@ -1005,7 +995,7 @@
             <w:r>
               <w:rPr>
                 <w:noProof/>
-                <w:lang w:eastAsia="nl-NL"/>
+                <w:lang w:val="en-US" w:eastAsia="nl-NL"/>
               </w:rPr>
               <w:drawing>
                 <wp:inline distT="0" distB="0" distL="0" distR="0">
@@ -1067,8 +1057,289 @@
         <w:pStyle w:val="Kop1"/>
       </w:pPr>
       <w:r>
-        <w:lastRenderedPageBreak/>
         <w:t>Spelregels en spelevolutie</w:t>
+      </w:r>
+    </w:p>
+    <w:p>
+      <w:pPr>
+        <w:pStyle w:val="Geenafstand"/>
+      </w:pPr>
+    </w:p>
+    <w:p>
+      <w:pPr>
+        <w:pStyle w:val="Geenafstand"/>
+      </w:pPr>
+      <w:r>
+        <w:t>Er is één speler.</w:t>
+      </w:r>
+    </w:p>
+    <w:p>
+      <w:pPr>
+        <w:pStyle w:val="Geenafstand"/>
+      </w:pPr>
+    </w:p>
+    <w:p>
+      <w:pPr>
+        <w:pStyle w:val="Geenafstand"/>
+      </w:pPr>
+      <w:r>
+        <w:t>Er is een rechthoekig speelveld.</w:t>
+      </w:r>
+    </w:p>
+    <w:p>
+      <w:pPr>
+        <w:pStyle w:val="Geenafstand"/>
+      </w:pPr>
+    </w:p>
+    <w:p>
+      <w:pPr>
+        <w:pStyle w:val="Geenafstand"/>
+      </w:pPr>
+      <w:r>
+        <w:t>De speler moet op één bepaalde plaats op het speelveld een kasteel verdedigen tegen vijanden.</w:t>
+      </w:r>
+    </w:p>
+    <w:p>
+      <w:pPr>
+        <w:pStyle w:val="Geenafstand"/>
+      </w:pPr>
+    </w:p>
+    <w:p>
+      <w:pPr>
+        <w:pStyle w:val="Geenafstand"/>
+      </w:pPr>
+      <w:r>
+        <w:t xml:space="preserve">Het spel stuurt vijanden van de ene kant naar de andere kant van het speelveld. Dit gebeurt in groepen, zogenaamde </w:t>
+      </w:r>
+      <w:r>
+        <w:t>“</w:t>
+      </w:r>
+      <w:proofErr w:type="spellStart"/>
+      <w:r>
+        <w:t>waves</w:t>
+      </w:r>
+      <w:proofErr w:type="spellEnd"/>
+      <w:r>
+        <w:t xml:space="preserve">” </w:t>
+      </w:r>
+      <w:r>
+        <w:t xml:space="preserve">. Deze vijanden zullen altijd de kortst mogelijke route naar de te verdedigen plaats zoeken. </w:t>
+      </w:r>
+    </w:p>
+    <w:p>
+      <w:pPr>
+        <w:pStyle w:val="Geenafstand"/>
+      </w:pPr>
+    </w:p>
+    <w:p>
+      <w:pPr>
+        <w:pStyle w:val="Geenafstand"/>
+      </w:pPr>
+      <w:r>
+        <w:t>De speler kan de vijanden tegenhouden door op het veld torens te plaatsen. De torens zullen op de vijanden schieten.</w:t>
+      </w:r>
+      <w:r>
+        <w:t xml:space="preserve"> </w:t>
+      </w:r>
+      <w:r>
+        <w:t>Aan het plaatsen van een toren zijn kosten verbonden. De speler krijgt een startbudget voor de eerste torens.</w:t>
+      </w:r>
+    </w:p>
+    <w:p>
+      <w:pPr>
+        <w:pStyle w:val="Geenafstand"/>
+      </w:pPr>
+    </w:p>
+    <w:p>
+      <w:pPr>
+        <w:pStyle w:val="Geenafstand"/>
+      </w:pPr>
+      <w:r>
+        <w:t>De vijanden hebben een bepaalde hoeveelheid "</w:t>
+      </w:r>
+      <w:proofErr w:type="spellStart"/>
+      <w:r>
+        <w:t>hitpoints</w:t>
+      </w:r>
+      <w:proofErr w:type="spellEnd"/>
+      <w:r>
+        <w:t xml:space="preserve">". </w:t>
+      </w:r>
+      <w:r>
+        <w:t xml:space="preserve">Als een vijand door een kogel van een toren geraakt wordt, daalt het aantal </w:t>
+      </w:r>
+      <w:proofErr w:type="spellStart"/>
+      <w:r>
+        <w:t>hitpoints</w:t>
+      </w:r>
+      <w:proofErr w:type="spellEnd"/>
+      <w:r>
+        <w:t xml:space="preserve">. Hoeveel het aantal </w:t>
+      </w:r>
+      <w:proofErr w:type="spellStart"/>
+      <w:r>
+        <w:t>hitpoints</w:t>
+      </w:r>
+      <w:proofErr w:type="spellEnd"/>
+      <w:r>
+        <w:t xml:space="preserve"> daalt is afhankelijk van (het type van) de toren. </w:t>
+      </w:r>
+      <w:r>
+        <w:t xml:space="preserve">Wanneer de </w:t>
+      </w:r>
+      <w:proofErr w:type="spellStart"/>
+      <w:r>
+        <w:t>hitpoints</w:t>
+      </w:r>
+      <w:proofErr w:type="spellEnd"/>
+      <w:r>
+        <w:t xml:space="preserve"> van een vijand op zijn, is deze uitgeschakeld en verdwijnt hij van het veld. Voor iedere neergeschoten vijand krijgt de speler meer budget om torens te bouwen.</w:t>
+      </w:r>
+    </w:p>
+    <w:p>
+      <w:pPr>
+        <w:pStyle w:val="Geenafstand"/>
+      </w:pPr>
+    </w:p>
+    <w:p>
+      <w:pPr>
+        <w:pStyle w:val="Geenafstand"/>
+      </w:pPr>
+      <w:r>
+        <w:t>De vijanden kunnen niet door torens heen lopen. Als een geplaatste toren in het pad van een vijand ligt, dan zal de vijand dus weer een nieuwe route moeten uitrekenen.</w:t>
+      </w:r>
+    </w:p>
+    <w:p>
+      <w:pPr>
+        <w:pStyle w:val="Geenafstand"/>
+      </w:pPr>
+    </w:p>
+    <w:p>
+      <w:pPr>
+        <w:pStyle w:val="Geenafstand"/>
+      </w:pPr>
+      <w:r>
+        <w:t>Als een reeks torens het voor de vijanden volledig onmogelijk maakt om het kasteel te bereiken, dan zal één van de vijanden zich opofferen om diens dichtst bij zijnde toren te vernietigen. Als er dan nog steeds geen pad vrij is, dan zal opnieuw een vijand zich opofferen om een toren te vernietigen.</w:t>
+      </w:r>
+    </w:p>
+    <w:p>
+      <w:pPr>
+        <w:pStyle w:val="Geenafstand"/>
+      </w:pPr>
+    </w:p>
+    <w:p>
+      <w:pPr>
+        <w:pStyle w:val="Geenafstand"/>
+      </w:pPr>
+      <w:r>
+        <w:t>Sommige typen vijanden verplaatsen zich door de lucht. Deze zijn dus niet door een toren tegen te houden, maar nog wel neer te schieten.</w:t>
+      </w:r>
+    </w:p>
+    <w:p>
+      <w:pPr>
+        <w:pStyle w:val="Geenafstand"/>
+      </w:pPr>
+    </w:p>
+    <w:p>
+      <w:pPr>
+        <w:pStyle w:val="Geenafstand"/>
+      </w:pPr>
+      <w:r>
+        <w:t>Als een nader te bepalen aantal vijanden het kasteel heeft bereikt, heeft de speler verloren.</w:t>
+      </w:r>
+    </w:p>
+    <w:p>
+      <w:pPr>
+        <w:pStyle w:val="Geenafstand"/>
+      </w:pPr>
+      <w:r>
+        <w:t xml:space="preserve">Als een nader te bepalen aantal </w:t>
+      </w:r>
+      <w:proofErr w:type="spellStart"/>
+      <w:r>
+        <w:t>waves</w:t>
+      </w:r>
+      <w:proofErr w:type="spellEnd"/>
+      <w:r>
+        <w:t xml:space="preserve"> overleefd is, heeft de speler gewonnen.</w:t>
+      </w:r>
+    </w:p>
+    <w:p>
+      <w:pPr>
+        <w:pStyle w:val="Geenafstand"/>
+      </w:pPr>
+    </w:p>
+    <w:p>
+      <w:pPr>
+        <w:pStyle w:val="Geenafstand"/>
+      </w:pPr>
+      <w:r>
+        <w:t>Het spel geleidelijk aan moeilijker door de volgende factoren:</w:t>
+      </w:r>
+    </w:p>
+    <w:p>
+      <w:pPr>
+        <w:pStyle w:val="Geenafstand"/>
+        <w:numPr>
+          <w:ilvl w:val="0"/>
+          <w:numId w:val="1"/>
+        </w:numPr>
+      </w:pPr>
+      <w:r>
+        <w:t>Meer vijanden per wave</w:t>
+      </w:r>
+    </w:p>
+    <w:p>
+      <w:pPr>
+        <w:pStyle w:val="Geenafstand"/>
+        <w:numPr>
+          <w:ilvl w:val="0"/>
+          <w:numId w:val="1"/>
+        </w:numPr>
+      </w:pPr>
+      <w:r>
+        <w:t>Vijanden korter achter elkaar per wave</w:t>
+      </w:r>
+    </w:p>
+    <w:p>
+      <w:pPr>
+        <w:pStyle w:val="Geenafstand"/>
+        <w:numPr>
+          <w:ilvl w:val="0"/>
+          <w:numId w:val="1"/>
+        </w:numPr>
+      </w:pPr>
+      <w:r>
+        <w:t xml:space="preserve">Vijanden met hogere hoeveelheden </w:t>
+      </w:r>
+      <w:proofErr w:type="spellStart"/>
+      <w:r>
+        <w:t>hitpoints</w:t>
+      </w:r>
+      <w:proofErr w:type="spellEnd"/>
+    </w:p>
+    <w:p>
+      <w:pPr>
+        <w:pStyle w:val="Geenafstand"/>
+        <w:numPr>
+          <w:ilvl w:val="0"/>
+          <w:numId w:val="1"/>
+        </w:numPr>
+      </w:pPr>
+      <w:r>
+        <w:t>Vijanden met een hogere snelheid, waardoor ze eerder het kasteel kunnen bereiken.</w:t>
+      </w:r>
+    </w:p>
+    <w:p>
+      <w:pPr>
+        <w:pStyle w:val="Geenafstand"/>
+        <w:numPr>
+          <w:ilvl w:val="0"/>
+          <w:numId w:val="1"/>
+        </w:numPr>
+      </w:pPr>
+      <w:r>
+        <w:t>(Meer) vliegende vijanden, waardoor alleen vuurkracht ze tegen kan houden.</w:t>
       </w:r>
     </w:p>
     <w:p>
@@ -1082,17 +1353,6 @@
         </w:rPr>
       </w:pPr>
       <w:r>
-        <w:t xml:space="preserve">(progressie in het spel, aantal </w:t>
-      </w:r>
-      <w:proofErr w:type="spellStart"/>
-      <w:r>
-        <w:t>levels</w:t>
-      </w:r>
-      <w:proofErr w:type="spellEnd"/>
-      <w:r>
-        <w:t>, punten etc.)</w:t>
-      </w:r>
-      <w:r>
         <w:br w:type="page"/>
       </w:r>
     </w:p>
@@ -1101,7 +1361,6 @@
         <w:pStyle w:val="Kop1"/>
       </w:pPr>
       <w:r>
-        <w:lastRenderedPageBreak/>
         <w:t xml:space="preserve">User </w:t>
       </w:r>
       <w:proofErr w:type="spellStart"/>
@@ -1132,7 +1391,6 @@
         <w:pStyle w:val="Kop1"/>
       </w:pPr>
       <w:r>
-        <w:lastRenderedPageBreak/>
         <w:t>Ontwerpschetsen</w:t>
       </w:r>
     </w:p>
@@ -1158,7 +1416,6 @@
         <w:pStyle w:val="Kop1"/>
       </w:pPr>
       <w:r>
-        <w:lastRenderedPageBreak/>
         <w:t>Architectuur van de game</w:t>
       </w:r>
     </w:p>
@@ -1199,8 +1456,7 @@
     <w:p/>
     <w:sectPr>
       <w:pgSz w:w="11906" w:h="16838"/>
-      <w:pgMar w:top="1417" w:right="1417" w:bottom="1417" w:left="1417" w:header="708" w:footer="708" w:gutter="0"/>
-      <w:cols w:space="708"/>
+      <w:pgMar w:top="1417" w:right="1417" w:bottom="1417" w:left="1417" w:gutter="0"/>
       <w:docGrid w:linePitch="360"/>
     </w:sectPr>
   </w:body>
@@ -1208,8 +1464,8 @@
 </file>
 
 <file path=word/endnotes.xml><?xml version="1.0" encoding="utf-8"?>
-<w:endnotes xmlns:ve="http://schemas.openxmlformats.org/markup-compatibility/2006" xmlns:o="urn:schemas-microsoft-com:office:office" xmlns:r="http://schemas.openxmlformats.org/officeDocument/2006/relationships" xmlns:m="http://schemas.openxmlformats.org/officeDocument/2006/math" xmlns:v="urn:schemas-microsoft-com:vml" xmlns:wp="http://schemas.openxmlformats.org/drawingml/2006/wordprocessingDrawing" xmlns:w10="urn:schemas-microsoft-com:office:word" xmlns:w="http://schemas.openxmlformats.org/wordprocessingml/2006/main" xmlns:wne="http://schemas.microsoft.com/office/word/2006/wordml">
-  <w:endnote w:type="separator" w:id="-1">
+<w:endnotes xmlns:mv="urn:schemas-microsoft-com:mac:vml" xmlns:mo="http://schemas.microsoft.com/office/mac/office/2008/main" xmlns:ve="http://schemas.openxmlformats.org/markup-compatibility/2006" xmlns:o="urn:schemas-microsoft-com:office:office" xmlns:r="http://schemas.openxmlformats.org/officeDocument/2006/relationships" xmlns:m="http://schemas.openxmlformats.org/officeDocument/2006/math" xmlns:v="urn:schemas-microsoft-com:vml" xmlns:w10="urn:schemas-microsoft-com:office:word" xmlns:w="http://schemas.openxmlformats.org/wordprocessingml/2006/main" xmlns:wne="http://schemas.microsoft.com/office/word/2006/wordml" xmlns:wp="http://schemas.openxmlformats.org/drawingml/2006/wordprocessingDrawing">
+  <w:endnote w:type="separator" w:id="0">
     <w:p>
       <w:pPr>
         <w:spacing w:after="0" w:line="240" w:lineRule="auto"/>
@@ -1219,7 +1475,7 @@
       </w:r>
     </w:p>
   </w:endnote>
-  <w:endnote w:type="continuationSeparator" w:id="0">
+  <w:endnote w:type="continuationSeparator" w:id="1">
     <w:p>
       <w:pPr>
         <w:spacing w:after="0" w:line="240" w:lineRule="auto"/>
@@ -1233,8 +1489,8 @@
 </file>
 
 <file path=word/footnotes.xml><?xml version="1.0" encoding="utf-8"?>
-<w:footnotes xmlns:ve="http://schemas.openxmlformats.org/markup-compatibility/2006" xmlns:o="urn:schemas-microsoft-com:office:office" xmlns:r="http://schemas.openxmlformats.org/officeDocument/2006/relationships" xmlns:m="http://schemas.openxmlformats.org/officeDocument/2006/math" xmlns:v="urn:schemas-microsoft-com:vml" xmlns:wp="http://schemas.openxmlformats.org/drawingml/2006/wordprocessingDrawing" xmlns:w10="urn:schemas-microsoft-com:office:word" xmlns:w="http://schemas.openxmlformats.org/wordprocessingml/2006/main" xmlns:wne="http://schemas.microsoft.com/office/word/2006/wordml">
-  <w:footnote w:type="separator" w:id="-1">
+<w:footnotes xmlns:mv="urn:schemas-microsoft-com:mac:vml" xmlns:mo="http://schemas.microsoft.com/office/mac/office/2008/main" xmlns:ve="http://schemas.openxmlformats.org/markup-compatibility/2006" xmlns:o="urn:schemas-microsoft-com:office:office" xmlns:r="http://schemas.openxmlformats.org/officeDocument/2006/relationships" xmlns:m="http://schemas.openxmlformats.org/officeDocument/2006/math" xmlns:v="urn:schemas-microsoft-com:vml" xmlns:w10="urn:schemas-microsoft-com:office:word" xmlns:w="http://schemas.openxmlformats.org/wordprocessingml/2006/main" xmlns:wne="http://schemas.microsoft.com/office/word/2006/wordml" xmlns:wp="http://schemas.openxmlformats.org/drawingml/2006/wordprocessingDrawing">
+  <w:footnote w:type="separator" w:id="0">
     <w:p>
       <w:pPr>
         <w:spacing w:after="0" w:line="240" w:lineRule="auto"/>
@@ -1244,7 +1500,7 @@
       </w:r>
     </w:p>
   </w:footnote>
-  <w:footnote w:type="continuationSeparator" w:id="0">
+  <w:footnote w:type="continuationSeparator" w:id="1">
     <w:p>
       <w:pPr>
         <w:spacing w:after="0" w:line="240" w:lineRule="auto"/>
@@ -1258,8 +1514,121 @@
 </file>
 
 <file path=word/numbering.xml><?xml version="1.0" encoding="utf-8"?>
-<w:numbering xmlns:ve="http://schemas.openxmlformats.org/markup-compatibility/2006" xmlns:o="urn:schemas-microsoft-com:office:office" xmlns:r="http://schemas.openxmlformats.org/officeDocument/2006/relationships" xmlns:m="http://schemas.openxmlformats.org/officeDocument/2006/math" xmlns:v="urn:schemas-microsoft-com:vml" xmlns:wp="http://schemas.openxmlformats.org/drawingml/2006/wordprocessingDrawing" xmlns:w10="urn:schemas-microsoft-com:office:word" xmlns:w="http://schemas.openxmlformats.org/wordprocessingml/2006/main" xmlns:wne="http://schemas.microsoft.com/office/word/2006/wordml">
+<w:numbering xmlns:mv="urn:schemas-microsoft-com:mac:vml" xmlns:mo="http://schemas.microsoft.com/office/mac/office/2008/main" xmlns:ve="http://schemas.openxmlformats.org/markup-compatibility/2006" xmlns:o="urn:schemas-microsoft-com:office:office" xmlns:r="http://schemas.openxmlformats.org/officeDocument/2006/relationships" xmlns:m="http://schemas.openxmlformats.org/officeDocument/2006/math" xmlns:v="urn:schemas-microsoft-com:vml" xmlns:w10="urn:schemas-microsoft-com:office:word" xmlns:w="http://schemas.openxmlformats.org/wordprocessingml/2006/main" xmlns:wne="http://schemas.microsoft.com/office/word/2006/wordml" xmlns:wp="http://schemas.openxmlformats.org/drawingml/2006/wordprocessingDrawing">
   <w:abstractNum w:abstractNumId="0">
+    <w:nsid w:val="09C04E2F"/>
+    <w:multiLevelType w:val="hybridMultilevel"/>
+    <w:tmpl w:val="460A723C"/>
+    <w:lvl w:ilvl="0" w:tplc="04090001">
+      <w:start w:val="1"/>
+      <w:numFmt w:val="bullet"/>
+      <w:lvlText w:val=""/>
+      <w:lvlJc w:val="left"/>
+      <w:pPr>
+        <w:ind w:left="720" w:hanging="360"/>
+      </w:pPr>
+      <w:rPr>
+        <w:rFonts w:ascii="Symbol" w:hAnsi="Symbol" w:hint="default"/>
+      </w:rPr>
+    </w:lvl>
+    <w:lvl w:ilvl="1" w:tplc="04090003" w:tentative="1">
+      <w:start w:val="1"/>
+      <w:numFmt w:val="bullet"/>
+      <w:lvlText w:val="o"/>
+      <w:lvlJc w:val="left"/>
+      <w:pPr>
+        <w:ind w:left="1440" w:hanging="360"/>
+      </w:pPr>
+      <w:rPr>
+        <w:rFonts w:ascii="Courier New" w:hAnsi="Courier New" w:hint="default"/>
+      </w:rPr>
+    </w:lvl>
+    <w:lvl w:ilvl="2" w:tplc="04090005" w:tentative="1">
+      <w:start w:val="1"/>
+      <w:numFmt w:val="bullet"/>
+      <w:lvlText w:val=""/>
+      <w:lvlJc w:val="left"/>
+      <w:pPr>
+        <w:ind w:left="2160" w:hanging="360"/>
+      </w:pPr>
+      <w:rPr>
+        <w:rFonts w:ascii="Wingdings" w:hAnsi="Wingdings" w:hint="default"/>
+      </w:rPr>
+    </w:lvl>
+    <w:lvl w:ilvl="3" w:tplc="04090001" w:tentative="1">
+      <w:start w:val="1"/>
+      <w:numFmt w:val="bullet"/>
+      <w:lvlText w:val=""/>
+      <w:lvlJc w:val="left"/>
+      <w:pPr>
+        <w:ind w:left="2880" w:hanging="360"/>
+      </w:pPr>
+      <w:rPr>
+        <w:rFonts w:ascii="Symbol" w:hAnsi="Symbol" w:hint="default"/>
+      </w:rPr>
+    </w:lvl>
+    <w:lvl w:ilvl="4" w:tplc="04090003" w:tentative="1">
+      <w:start w:val="1"/>
+      <w:numFmt w:val="bullet"/>
+      <w:lvlText w:val="o"/>
+      <w:lvlJc w:val="left"/>
+      <w:pPr>
+        <w:ind w:left="3600" w:hanging="360"/>
+      </w:pPr>
+      <w:rPr>
+        <w:rFonts w:ascii="Courier New" w:hAnsi="Courier New" w:hint="default"/>
+      </w:rPr>
+    </w:lvl>
+    <w:lvl w:ilvl="5" w:tplc="04090005" w:tentative="1">
+      <w:start w:val="1"/>
+      <w:numFmt w:val="bullet"/>
+      <w:lvlText w:val=""/>
+      <w:lvlJc w:val="left"/>
+      <w:pPr>
+        <w:ind w:left="4320" w:hanging="360"/>
+      </w:pPr>
+      <w:rPr>
+        <w:rFonts w:ascii="Wingdings" w:hAnsi="Wingdings" w:hint="default"/>
+      </w:rPr>
+    </w:lvl>
+    <w:lvl w:ilvl="6" w:tplc="04090001" w:tentative="1">
+      <w:start w:val="1"/>
+      <w:numFmt w:val="bullet"/>
+      <w:lvlText w:val=""/>
+      <w:lvlJc w:val="left"/>
+      <w:pPr>
+        <w:ind w:left="5040" w:hanging="360"/>
+      </w:pPr>
+      <w:rPr>
+        <w:rFonts w:ascii="Symbol" w:hAnsi="Symbol" w:hint="default"/>
+      </w:rPr>
+    </w:lvl>
+    <w:lvl w:ilvl="7" w:tplc="04090003" w:tentative="1">
+      <w:start w:val="1"/>
+      <w:numFmt w:val="bullet"/>
+      <w:lvlText w:val="o"/>
+      <w:lvlJc w:val="left"/>
+      <w:pPr>
+        <w:ind w:left="5760" w:hanging="360"/>
+      </w:pPr>
+      <w:rPr>
+        <w:rFonts w:ascii="Courier New" w:hAnsi="Courier New" w:hint="default"/>
+      </w:rPr>
+    </w:lvl>
+    <w:lvl w:ilvl="8" w:tplc="04090005" w:tentative="1">
+      <w:start w:val="1"/>
+      <w:numFmt w:val="bullet"/>
+      <w:lvlText w:val=""/>
+      <w:lvlJc w:val="left"/>
+      <w:pPr>
+        <w:ind w:left="6480" w:hanging="360"/>
+      </w:pPr>
+      <w:rPr>
+        <w:rFonts w:ascii="Wingdings" w:hAnsi="Wingdings" w:hint="default"/>
+      </w:rPr>
+    </w:lvl>
+  </w:abstractNum>
+  <w:abstractNum w:abstractNumId="1">
     <w:nsid w:val="588C456A"/>
     <w:multiLevelType w:val="hybridMultilevel"/>
     <w:tmpl w:val="930A6322"/>
@@ -1373,6 +1742,9 @@
     </w:lvl>
   </w:abstractNum>
   <w:num w:numId="1">
+    <w:abstractNumId w:val="1"/>
+  </w:num>
+  <w:num w:numId="2">
     <w:abstractNumId w:val="0"/>
   </w:num>
 </w:numbering>
@@ -1395,7 +1767,7 @@
       </w:pPr>
     </w:pPrDefault>
   </w:docDefaults>
-  <w:latentStyles w:defLockedState="0" w:defUIPriority="99" w:defSemiHidden="1" w:defUnhideWhenUsed="1" w:defQFormat="0" w:count="267">
+  <w:latentStyles w:defLockedState="0" w:defUIPriority="99" w:defSemiHidden="1" w:defUnhideWhenUsed="1" w:defQFormat="0" w:count="276">
     <w:lsdException w:name="Normal" w:semiHidden="0" w:uiPriority="0" w:unhideWhenUsed="0" w:qFormat="1"/>
     <w:lsdException w:name="heading 1" w:semiHidden="0" w:uiPriority="9" w:unhideWhenUsed="0" w:qFormat="1"/>
     <w:lsdException w:name="heading 2" w:uiPriority="9" w:qFormat="1"/>
@@ -1534,16 +1906,16 @@
     <w:lsdException w:name="Bibliography" w:uiPriority="37"/>
     <w:lsdException w:name="TOC Heading" w:uiPriority="39" w:qFormat="1"/>
   </w:latentStyles>
-  <w:style w:type="paragraph" w:default="1" w:styleId="Standaard">
+  <w:style w:type="paragraph" w:default="1" w:styleId="Normaal">
     <w:name w:val="Normal"/>
     <w:qFormat/>
     <w:rsid w:val="00DA0D25"/>
   </w:style>
   <w:style w:type="paragraph" w:styleId="Kop1">
     <w:name w:val="heading 1"/>
-    <w:basedOn w:val="Standaard"/>
-    <w:next w:val="Standaard"/>
-    <w:link w:val="Kop1Char"/>
+    <w:basedOn w:val="Normaal"/>
+    <w:next w:val="Normaal"/>
+    <w:link w:val="Kop1Teken"/>
     <w:uiPriority w:val="9"/>
     <w:qFormat/>
     <w:rsid w:val="0037535A"/>
@@ -1564,9 +1936,9 @@
   </w:style>
   <w:style w:type="paragraph" w:styleId="Kop2">
     <w:name w:val="heading 2"/>
-    <w:basedOn w:val="Standaard"/>
-    <w:next w:val="Standaard"/>
-    <w:link w:val="Kop2Char"/>
+    <w:basedOn w:val="Normaal"/>
+    <w:next w:val="Normaal"/>
+    <w:link w:val="Kop2Teken"/>
     <w:uiPriority w:val="9"/>
     <w:unhideWhenUsed/>
     <w:qFormat/>
@@ -1588,13 +1960,11 @@
   </w:style>
   <w:style w:type="character" w:default="1" w:styleId="Standaardalinea-lettertype">
     <w:name w:val="Default Paragraph Font"/>
-    <w:uiPriority w:val="1"/>
     <w:semiHidden/>
     <w:unhideWhenUsed/>
   </w:style>
   <w:style w:type="table" w:default="1" w:styleId="Standaardtabel">
     <w:name w:val="Normal Table"/>
-    <w:uiPriority w:val="99"/>
     <w:semiHidden/>
     <w:unhideWhenUsed/>
     <w:qFormat/>
@@ -1610,7 +1980,6 @@
   </w:style>
   <w:style w:type="numbering" w:default="1" w:styleId="Geenlijst">
     <w:name w:val="No List"/>
-    <w:uiPriority w:val="99"/>
     <w:semiHidden/>
     <w:unhideWhenUsed/>
   </w:style>
@@ -1626,8 +1995,8 @@
   </w:style>
   <w:style w:type="paragraph" w:styleId="Ballontekst">
     <w:name w:val="Balloon Text"/>
-    <w:basedOn w:val="Standaard"/>
-    <w:link w:val="BallontekstChar"/>
+    <w:basedOn w:val="Normaal"/>
+    <w:link w:val="BallontekstTeken"/>
     <w:uiPriority w:val="99"/>
     <w:semiHidden/>
     <w:unhideWhenUsed/>
@@ -1641,8 +2010,8 @@
       <w:szCs w:val="16"/>
     </w:rPr>
   </w:style>
-  <w:style w:type="character" w:customStyle="1" w:styleId="BallontekstChar">
-    <w:name w:val="Ballontekst Char"/>
+  <w:style w:type="character" w:customStyle="1" w:styleId="BallontekstTeken">
+    <w:name w:val="Ballontekst Teken"/>
     <w:basedOn w:val="Standaardalinea-lettertype"/>
     <w:link w:val="Ballontekst"/>
     <w:uiPriority w:val="99"/>
@@ -1654,8 +2023,8 @@
       <w:szCs w:val="16"/>
     </w:rPr>
   </w:style>
-  <w:style w:type="character" w:customStyle="1" w:styleId="Kop1Char">
-    <w:name w:val="Kop 1 Char"/>
+  <w:style w:type="character" w:customStyle="1" w:styleId="Kop1Teken">
+    <w:name w:val="Kop 1 Teken"/>
     <w:basedOn w:val="Standaardalinea-lettertype"/>
     <w:link w:val="Kop1"/>
     <w:uiPriority w:val="9"/>
@@ -1680,7 +2049,7 @@
   </w:style>
   <w:style w:type="paragraph" w:styleId="Lijstalinea">
     <w:name w:val="List Paragraph"/>
-    <w:basedOn w:val="Standaard"/>
+    <w:basedOn w:val="Normaal"/>
     <w:uiPriority w:val="34"/>
     <w:qFormat/>
     <w:rsid w:val="00DD11AE"/>
@@ -1689,8 +2058,8 @@
       <w:contextualSpacing/>
     </w:pPr>
   </w:style>
-  <w:style w:type="character" w:customStyle="1" w:styleId="Kop2Char">
-    <w:name w:val="Kop 2 Char"/>
+  <w:style w:type="character" w:customStyle="1" w:styleId="Kop2Teken">
+    <w:name w:val="Kop 2 Teken"/>
     <w:basedOn w:val="Standaardalinea-lettertype"/>
     <w:link w:val="Kop2"/>
     <w:uiPriority w:val="9"/>
@@ -1732,8 +2101,8 @@
   </w:style>
   <w:style w:type="paragraph" w:styleId="Koptekst">
     <w:name w:val="header"/>
-    <w:basedOn w:val="Standaard"/>
-    <w:link w:val="KoptekstChar"/>
+    <w:basedOn w:val="Normaal"/>
+    <w:link w:val="KoptekstTeken"/>
     <w:uiPriority w:val="99"/>
     <w:semiHidden/>
     <w:unhideWhenUsed/>
@@ -1746,8 +2115,8 @@
       <w:spacing w:after="0" w:line="240" w:lineRule="auto"/>
     </w:pPr>
   </w:style>
-  <w:style w:type="character" w:customStyle="1" w:styleId="KoptekstChar">
-    <w:name w:val="Koptekst Char"/>
+  <w:style w:type="character" w:customStyle="1" w:styleId="KoptekstTeken">
+    <w:name w:val="Koptekst Teken"/>
     <w:basedOn w:val="Standaardalinea-lettertype"/>
     <w:link w:val="Koptekst"/>
     <w:uiPriority w:val="99"/>
@@ -1756,8 +2125,8 @@
   </w:style>
   <w:style w:type="paragraph" w:styleId="Voettekst">
     <w:name w:val="footer"/>
-    <w:basedOn w:val="Standaard"/>
-    <w:link w:val="VoettekstChar"/>
+    <w:basedOn w:val="Normaal"/>
+    <w:link w:val="VoettekstTeken"/>
     <w:uiPriority w:val="99"/>
     <w:semiHidden/>
     <w:unhideWhenUsed/>
@@ -1770,8 +2139,8 @@
       <w:spacing w:after="0" w:line="240" w:lineRule="auto"/>
     </w:pPr>
   </w:style>
-  <w:style w:type="character" w:customStyle="1" w:styleId="VoettekstChar">
-    <w:name w:val="Voettekst Char"/>
+  <w:style w:type="character" w:customStyle="1" w:styleId="VoettekstTeken">
+    <w:name w:val="Voettekst Teken"/>
     <w:basedOn w:val="Standaardalinea-lettertype"/>
     <w:link w:val="Voettekst"/>
     <w:uiPriority w:val="99"/>
@@ -1782,7 +2151,7 @@
 </file>
 
 <file path=word/glossary/document.xml><?xml version="1.0" encoding="utf-8"?>
-<w:glossaryDocument xmlns:ve="http://schemas.openxmlformats.org/markup-compatibility/2006" xmlns:o="urn:schemas-microsoft-com:office:office" xmlns:r="http://schemas.openxmlformats.org/officeDocument/2006/relationships" xmlns:m="http://schemas.openxmlformats.org/officeDocument/2006/math" xmlns:v="urn:schemas-microsoft-com:vml" xmlns:wp="http://schemas.openxmlformats.org/drawingml/2006/wordprocessingDrawing" xmlns:w10="urn:schemas-microsoft-com:office:word" xmlns:w="http://schemas.openxmlformats.org/wordprocessingml/2006/main" xmlns:wne="http://schemas.microsoft.com/office/word/2006/wordml">
+<w:glossaryDocument xmlns:mv="urn:schemas-microsoft-com:mac:vml" xmlns:mo="http://schemas.microsoft.com/office/mac/office/2008/main" xmlns:ve="http://schemas.openxmlformats.org/markup-compatibility/2006" xmlns:o="urn:schemas-microsoft-com:office:office" xmlns:r="http://schemas.openxmlformats.org/officeDocument/2006/relationships" xmlns:m="http://schemas.openxmlformats.org/officeDocument/2006/math" xmlns:v="urn:schemas-microsoft-com:vml" xmlns:w10="urn:schemas-microsoft-com:office:word" xmlns:w="http://schemas.openxmlformats.org/wordprocessingml/2006/main" xmlns:wne="http://schemas.microsoft.com/office/word/2006/wordml" xmlns:wp="http://schemas.openxmlformats.org/drawingml/2006/wordprocessingDrawing" ve:Ignorable="mv" ve:PreserveAttributes="mv:*">
   <w:docParts>
     <w:docPart>
       <w:docPartPr>
@@ -1816,54 +2185,61 @@
 
 <file path=word/glossary/fontTable.xml><?xml version="1.0" encoding="utf-8"?>
 <w:fonts xmlns:r="http://schemas.openxmlformats.org/officeDocument/2006/relationships" xmlns:w="http://schemas.openxmlformats.org/wordprocessingml/2006/main">
-  <w:font w:name="Calibri">
-    <w:panose1 w:val="020F0502020204030204"/>
+  <w:font w:name="Symbol">
+    <w:panose1 w:val="00000000000000000000"/>
+    <w:charset w:val="02"/>
+    <w:family w:val="auto"/>
+    <w:pitch w:val="variable"/>
+    <w:sig w:usb0="00000000" w:usb1="00000000" w:usb2="00010000" w:usb3="00000000" w:csb0="80000000" w:csb1="00000000"/>
+  </w:font>
+  <w:font w:name="Times New Roman">
+    <w:panose1 w:val="02020603050405020304"/>
     <w:charset w:val="00"/>
-    <w:family w:val="swiss"/>
+    <w:family w:val="auto"/>
     <w:pitch w:val="variable"/>
-    <w:sig w:usb0="E10002FF" w:usb1="4000ACFF" w:usb2="00000009" w:usb3="00000000" w:csb0="0000019F" w:csb1="00000000"/>
+    <w:sig w:usb0="00000003" w:usb1="00000000" w:usb2="00000000" w:usb3="00000000" w:csb0="00000001" w:csb1="00000000"/>
   </w:font>
   <w:font w:name="Courier New">
     <w:panose1 w:val="02070309020205020404"/>
     <w:charset w:val="00"/>
-    <w:family w:val="modern"/>
-    <w:pitch w:val="fixed"/>
-    <w:sig w:usb0="E0002AFF" w:usb1="C0007843" w:usb2="00000009" w:usb3="00000000" w:csb0="000001FF" w:csb1="00000000"/>
-  </w:font>
-  <w:font w:name="Times New Roman">
-    <w:panose1 w:val="02020603050405020304"/>
-    <w:charset w:val="00"/>
-    <w:family w:val="roman"/>
+    <w:family w:val="auto"/>
     <w:pitch w:val="variable"/>
-    <w:sig w:usb0="E0002AFF" w:usb1="C0007841" w:usb2="00000009" w:usb3="00000000" w:csb0="000001FF" w:csb1="00000000"/>
+    <w:sig w:usb0="00000003" w:usb1="00000000" w:usb2="00000000" w:usb3="00000000" w:csb0="00000001" w:csb1="00000000"/>
   </w:font>
   <w:font w:name="Wingdings">
-    <w:panose1 w:val="05000000000000000000"/>
+    <w:panose1 w:val="05020102010804080708"/>
     <w:charset w:val="02"/>
     <w:family w:val="auto"/>
     <w:pitch w:val="variable"/>
-    <w:sig w:usb0="00000000" w:usb1="10000000" w:usb2="00000000" w:usb3="00000000" w:csb0="80000000" w:csb1="00000000"/>
+    <w:sig w:usb0="00000000" w:usb1="00000000" w:usb2="00010000" w:usb3="00000000" w:csb0="80000000" w:csb1="00000000"/>
   </w:font>
-  <w:font w:name="Symbol">
-    <w:panose1 w:val="05050102010706020507"/>
-    <w:charset w:val="02"/>
-    <w:family w:val="roman"/>
+  <w:font w:name="Calibri">
+    <w:panose1 w:val="020F0502020204030204"/>
+    <w:charset w:val="00"/>
+    <w:family w:val="auto"/>
     <w:pitch w:val="variable"/>
-    <w:sig w:usb0="00000000" w:usb1="10000000" w:usb2="00000000" w:usb3="00000000" w:csb0="80000000" w:csb1="00000000"/>
+    <w:sig w:usb0="00000003" w:usb1="00000000" w:usb2="00000000" w:usb3="00000000" w:csb0="00000001" w:csb1="00000000"/>
   </w:font>
   <w:font w:name="Cambria">
     <w:panose1 w:val="02040503050406030204"/>
     <w:charset w:val="00"/>
-    <w:family w:val="roman"/>
+    <w:family w:val="auto"/>
     <w:pitch w:val="variable"/>
-    <w:sig w:usb0="A00002EF" w:usb1="4000004B" w:usb2="00000000" w:usb3="00000000" w:csb0="0000019F" w:csb1="00000000"/>
+    <w:sig w:usb0="00000003" w:usb1="00000000" w:usb2="00000000" w:usb3="00000000" w:csb0="00000001" w:csb1="00000000"/>
   </w:font>
   <w:font w:name="Tahoma">
     <w:panose1 w:val="020B0604030504040204"/>
     <w:charset w:val="00"/>
     <w:family w:val="swiss"/>
     <w:pitch w:val="variable"/>
-    <w:sig w:usb0="E1002EFF" w:usb1="C000605B" w:usb2="00000029" w:usb3="00000000" w:csb0="000101FF" w:csb1="00000000"/>
+    <w:sig w:usb0="E1002AFF" w:usb1="C000605B" w:usb2="00000029" w:usb3="00000000" w:csb0="000101FF" w:csb1="00000000"/>
+  </w:font>
+  <w:font w:name="Arial">
+    <w:panose1 w:val="020B0604020202020204"/>
+    <w:charset w:val="00"/>
+    <w:family w:val="auto"/>
+    <w:pitch w:val="variable"/>
+    <w:sig w:usb0="00000003" w:usb1="00000000" w:usb2="00000000" w:usb3="00000000" w:csb0="00000001" w:csb1="00000000"/>
   </w:font>
 </w:fonts>
 </file>
@@ -1871,6 +2247,7 @@
 <file path=word/glossary/settings.xml><?xml version="1.0" encoding="utf-8"?>
 <w:settings xmlns:o="urn:schemas-microsoft-com:office:office" xmlns:r="http://schemas.openxmlformats.org/officeDocument/2006/relationships" xmlns:m="http://schemas.openxmlformats.org/officeDocument/2006/math" xmlns:v="urn:schemas-microsoft-com:vml" xmlns:w10="urn:schemas-microsoft-com:office:word" xmlns:w="http://schemas.openxmlformats.org/wordprocessingml/2006/main" xmlns:sl="http://schemas.openxmlformats.org/schemaLibrary/2006/main">
   <w:view w:val="normal"/>
+  <w:doNotTrackMoves/>
   <w:defaultTabStop w:val="708"/>
   <w:hyphenationZone w:val="425"/>
   <w:characterSpacingControl w:val="doNotCompress"/>
@@ -1881,9 +2258,10 @@
     <w:rsidRoot w:val="0024098D"/>
     <w:rsid w:val="0024098D"/>
     <w:rsid w:val="00874CCE"/>
+    <w:rsid w:val="00F405E0"/>
   </w:rsids>
   <m:mathPr>
-    <m:mathFont m:val="Cambria Math"/>
+    <m:mathFont m:val="Impact"/>
     <m:brkBin m:val="before"/>
     <m:brkBinSub m:val="--"/>
     <m:smallFrac m:val="off"/>
@@ -1919,7 +2297,7 @@
       </w:pPr>
     </w:pPrDefault>
   </w:docDefaults>
-  <w:latentStyles w:defLockedState="0" w:defUIPriority="99" w:defSemiHidden="1" w:defUnhideWhenUsed="1" w:defQFormat="0" w:count="267">
+  <w:latentStyles w:defLockedState="0" w:defUIPriority="99" w:defSemiHidden="1" w:defUnhideWhenUsed="1" w:defQFormat="0" w:count="276">
     <w:lsdException w:name="Normal" w:semiHidden="0" w:uiPriority="0" w:unhideWhenUsed="0" w:qFormat="1"/>
     <w:lsdException w:name="heading 1" w:semiHidden="0" w:uiPriority="9" w:unhideWhenUsed="0" w:qFormat="1"/>
     <w:lsdException w:name="heading 2" w:uiPriority="9" w:qFormat="1"/>
@@ -2058,19 +2436,18 @@
     <w:lsdException w:name="Bibliography" w:uiPriority="37"/>
     <w:lsdException w:name="TOC Heading" w:uiPriority="39" w:qFormat="1"/>
   </w:latentStyles>
-  <w:style w:type="paragraph" w:default="1" w:styleId="Standaard">
+  <w:style w:type="paragraph" w:default="1" w:styleId="Normaal">
     <w:name w:val="Normal"/>
     <w:qFormat/>
+    <w:rsid w:val="00F405E0"/>
   </w:style>
   <w:style w:type="character" w:default="1" w:styleId="Standaardalinea-lettertype">
     <w:name w:val="Default Paragraph Font"/>
-    <w:uiPriority w:val="1"/>
     <w:semiHidden/>
     <w:unhideWhenUsed/>
   </w:style>
   <w:style w:type="table" w:default="1" w:styleId="Standaardtabel">
     <w:name w:val="Normal Table"/>
-    <w:uiPriority w:val="99"/>
     <w:semiHidden/>
     <w:unhideWhenUsed/>
     <w:qFormat/>
@@ -2086,7 +2463,6 @@
   </w:style>
   <w:style w:type="numbering" w:default="1" w:styleId="Geenlijst">
     <w:name w:val="No List"/>
-    <w:uiPriority w:val="99"/>
     <w:semiHidden/>
     <w:unhideWhenUsed/>
   </w:style>
@@ -2106,6 +2482,7 @@
 <file path=word/glossary/webSettings.xml><?xml version="1.0" encoding="utf-8"?>
 <w:webSettings xmlns:r="http://schemas.openxmlformats.org/officeDocument/2006/relationships" xmlns:w="http://schemas.openxmlformats.org/wordprocessingml/2006/main">
   <w:optimizeForBrowser/>
+  <w:doNotSaveAsSingleFile/>
 </w:webSettings>
 </file>
 

</xml_diff>

<commit_message>
Architectuur Spelontwerp, was het gister middag vergeten te uploaden
</commit_message>
<xml_diff>
--- a/docs/Projectdossier/06 - Spelontwerp/Spelontwerp - v0.1.docx
+++ b/docs/Projectdossier/06 - Spelontwerp/Spelontwerp - v0.1.docx
@@ -1,6 +1,6 @@
 
 <file path=word/document.xml><?xml version="1.0" encoding="utf-8"?>
-<w:document xmlns:mv="urn:schemas-microsoft-com:mac:vml" xmlns:mo="http://schemas.microsoft.com/office/mac/office/2008/main" xmlns:ve="http://schemas.openxmlformats.org/markup-compatibility/2006" xmlns:o="urn:schemas-microsoft-com:office:office" xmlns:r="http://schemas.openxmlformats.org/officeDocument/2006/relationships" xmlns:m="http://schemas.openxmlformats.org/officeDocument/2006/math" xmlns:v="urn:schemas-microsoft-com:vml" xmlns:w10="urn:schemas-microsoft-com:office:word" xmlns:w="http://schemas.openxmlformats.org/wordprocessingml/2006/main" xmlns:wne="http://schemas.microsoft.com/office/word/2006/wordml" xmlns:wp="http://schemas.openxmlformats.org/drawingml/2006/wordprocessingDrawing" ve:Ignorable="mv" ve:PreserveAttributes="mv:*">
+<w:document xmlns:wpc="http://schemas.microsoft.com/office/word/2010/wordprocessingCanvas" xmlns:mc="http://schemas.openxmlformats.org/markup-compatibility/2006" xmlns:o="urn:schemas-microsoft-com:office:office" xmlns:r="http://schemas.openxmlformats.org/officeDocument/2006/relationships" xmlns:m="http://schemas.openxmlformats.org/officeDocument/2006/math" xmlns:v="urn:schemas-microsoft-com:vml" xmlns:wp14="http://schemas.microsoft.com/office/word/2010/wordprocessingDrawing" xmlns:wp="http://schemas.openxmlformats.org/drawingml/2006/wordprocessingDrawing" xmlns:w10="urn:schemas-microsoft-com:office:word" xmlns:w="http://schemas.openxmlformats.org/wordprocessingml/2006/main" xmlns:w14="http://schemas.microsoft.com/office/word/2010/wordml" xmlns:wpg="http://schemas.microsoft.com/office/word/2010/wordprocessingGroup" xmlns:wpi="http://schemas.microsoft.com/office/word/2010/wordprocessingInk" xmlns:wne="http://schemas.microsoft.com/office/word/2006/wordml" xmlns:wps="http://schemas.microsoft.com/office/word/2010/wordprocessingShape" mc:Ignorable="w14 wp14">
   <w:body>
     <w:p>
       <w:pPr>
@@ -214,16 +214,21 @@
         <w:t>:</w:t>
       </w:r>
       <w:r>
-        <w:t xml:space="preserve"> Maarten van den Hoek, Felix van Leeuwen, Tom </w:t>
+        <w:t xml:space="preserve"> Maarten van den Hoek, Felix van Leeuwen, Tom Nieuwenhuijs, </w:t>
       </w:r>
       <w:proofErr w:type="spellStart"/>
       <w:r>
-        <w:t>Nieuwenhuijs</w:t>
+        <w:t>Andra</w:t>
       </w:r>
       <w:proofErr w:type="spellEnd"/>
       <w:r>
-        <w:t>, Andra Veraart</w:t>
-      </w:r>
+        <w:t xml:space="preserve"> </w:t>
+      </w:r>
+      <w:proofErr w:type="spellStart"/>
+      <w:r>
+        <w:t>Veraart</w:t>
+      </w:r>
+      <w:proofErr w:type="spellEnd"/>
       <w:r>
         <w:rPr>
           <w:b/>
@@ -258,6 +263,7 @@
             <w:calendar w:val="gregorian"/>
           </w:date>
         </w:sdtPr>
+        <w:sdtEndPr/>
         <w:sdtContent>
           <w:r>
             <w:t>30-11-2010</w:t>
@@ -273,6 +279,7 @@
         <w:pStyle w:val="Kop1"/>
       </w:pPr>
       <w:r>
+        <w:lastRenderedPageBreak/>
         <w:t>Inhoudsopgave</w:t>
       </w:r>
     </w:p>
@@ -286,6 +293,7 @@
         <w:pStyle w:val="Kop1"/>
       </w:pPr>
       <w:r>
+        <w:lastRenderedPageBreak/>
         <w:t>De verhaallijn</w:t>
       </w:r>
     </w:p>
@@ -309,36 +317,20 @@
     </w:p>
     <w:p>
       <w:r>
-        <w:t xml:space="preserve">De personages die in het verhaal voorkomen, zijn ontleend uit de </w:t>
+        <w:t>De personages die in het verhaal voorkomen, zijn ontleend uit de Mario-serie van Nintendo.</w:t>
+      </w:r>
+    </w:p>
+    <w:p>
+      <w:r>
+        <w:t xml:space="preserve">De speler speelt het spel als </w:t>
       </w:r>
       <w:proofErr w:type="spellStart"/>
       <w:r>
-        <w:t>Mario-serie</w:t>
+        <w:t>Bowser</w:t>
       </w:r>
       <w:proofErr w:type="spellEnd"/>
       <w:r>
-        <w:t xml:space="preserve"> van Nintendo.</w:t>
-      </w:r>
-    </w:p>
-    <w:p>
-      <w:r>
-        <w:t xml:space="preserve">De speler speelt het spel als </w:t>
-      </w:r>
-      <w:proofErr w:type="spellStart"/>
-      <w:r>
-        <w:t>Bowser</w:t>
-      </w:r>
-      <w:proofErr w:type="spellEnd"/>
-      <w:r>
-        <w:t xml:space="preserve">. Hij heeft </w:t>
-      </w:r>
-      <w:proofErr w:type="spellStart"/>
-      <w:r>
-        <w:t>Princess</w:t>
-      </w:r>
-      <w:proofErr w:type="spellEnd"/>
-      <w:r>
-        <w:t xml:space="preserve"> </w:t>
+        <w:t xml:space="preserve">. Hij heeft Princess </w:t>
       </w:r>
       <w:proofErr w:type="spellStart"/>
       <w:r>
@@ -393,13 +385,8 @@
           <w:numId w:val="1"/>
         </w:numPr>
       </w:pPr>
-      <w:proofErr w:type="spellStart"/>
-      <w:r>
-        <w:t>Luigi</w:t>
-      </w:r>
-      <w:proofErr w:type="spellEnd"/>
-      <w:r>
-        <w:t>, tweelingbroer van Mario;</w:t>
+      <w:r>
+        <w:t>Luigi, tweelingbroer van Mario;</w:t>
       </w:r>
     </w:p>
     <w:p>
@@ -426,48 +413,47 @@
           <w:ilvl w:val="0"/>
           <w:numId w:val="1"/>
         </w:numPr>
-      </w:pPr>
+        <w:rPr>
+          <w:lang w:val="en-US"/>
+        </w:rPr>
+      </w:pPr>
+      <w:r>
+        <w:rPr>
+          <w:lang w:val="en-US"/>
+        </w:rPr>
+        <w:t xml:space="preserve">Toad, </w:t>
+      </w:r>
       <w:proofErr w:type="spellStart"/>
       <w:r>
-        <w:t>Toad</w:t>
+        <w:rPr>
+          <w:lang w:val="en-US"/>
+        </w:rPr>
+        <w:t>bediende</w:t>
       </w:r>
       <w:proofErr w:type="spellEnd"/>
       <w:r>
-        <w:t xml:space="preserve">, bediende van </w:t>
-      </w:r>
+        <w:rPr>
+          <w:lang w:val="en-US"/>
+        </w:rPr>
+        <w:t xml:space="preserve"> van Princess Peach.</w:t>
+      </w:r>
+    </w:p>
+    <w:p>
       <w:proofErr w:type="spellStart"/>
       <w:r>
-        <w:t>Princess</w:t>
+        <w:t>Bowser</w:t>
       </w:r>
       <w:proofErr w:type="spellEnd"/>
       <w:r>
-        <w:t xml:space="preserve"> </w:t>
-      </w:r>
-      <w:proofErr w:type="spellStart"/>
-      <w:r>
-        <w:t>Peach</w:t>
-      </w:r>
-      <w:proofErr w:type="spellEnd"/>
-      <w:r>
-        <w:t>.</w:t>
-      </w:r>
-    </w:p>
-    <w:p>
-      <w:proofErr w:type="spellStart"/>
-      <w:r>
-        <w:t>Bowser</w:t>
-      </w:r>
-      <w:proofErr w:type="spellEnd"/>
-      <w:r>
-        <w:t xml:space="preserve"> wil koste wat het kost voorkomen dat </w:t>
-      </w:r>
-      <w:proofErr w:type="spellStart"/>
-      <w:r>
-        <w:t>Princess</w:t>
-      </w:r>
-      <w:proofErr w:type="spellEnd"/>
-      <w:r>
-        <w:t xml:space="preserve"> </w:t>
+        <w:t xml:space="preserve"> wil </w:t>
+      </w:r>
+      <w:proofErr w:type="gramStart"/>
+      <w:r>
+        <w:t>koste wat het kost</w:t>
+      </w:r>
+      <w:proofErr w:type="gramEnd"/>
+      <w:r>
+        <w:t xml:space="preserve"> voorkomen dat Princess </w:t>
       </w:r>
       <w:proofErr w:type="spellStart"/>
       <w:r>
@@ -524,7 +510,7 @@
           <w:insideH w:val="none" w:sz="0" w:space="0" w:color="auto"/>
           <w:insideV w:val="none" w:sz="0" w:space="0" w:color="auto"/>
         </w:tblBorders>
-        <w:tblLook w:val="04A0"/>
+        <w:tblLook w:val="04A0" w:firstRow="1" w:lastRow="0" w:firstColumn="1" w:lastColumn="0" w:noHBand="0" w:noVBand="1"/>
       </w:tblPr>
       <w:tblGrid>
         <w:gridCol w:w="1535"/>
@@ -561,13 +547,8 @@
             <w:pPr>
               <w:jc w:val="center"/>
             </w:pPr>
-            <w:proofErr w:type="spellStart"/>
             <w:r>
-              <w:t>Princess</w:t>
-            </w:r>
-            <w:proofErr w:type="spellEnd"/>
-            <w:r>
-              <w:t xml:space="preserve"> </w:t>
+              <w:t xml:space="preserve">Princess </w:t>
             </w:r>
             <w:proofErr w:type="spellStart"/>
             <w:r>
@@ -597,11 +578,9 @@
             <w:pPr>
               <w:jc w:val="center"/>
             </w:pPr>
-            <w:proofErr w:type="spellStart"/>
             <w:r>
               <w:t>Luigi</w:t>
             </w:r>
-            <w:proofErr w:type="spellEnd"/>
           </w:p>
         </w:tc>
         <w:tc>
@@ -655,7 +634,7 @@
             <w:r>
               <w:rPr>
                 <w:noProof/>
-                <w:lang w:val="en-US" w:eastAsia="nl-NL"/>
+                <w:lang w:eastAsia="nl-NL"/>
               </w:rPr>
               <w:drawing>
                 <wp:inline distT="0" distB="0" distL="0" distR="0">
@@ -675,7 +654,7 @@
                           </pic:cNvPicPr>
                         </pic:nvPicPr>
                         <pic:blipFill>
-                          <a:blip r:embed="rId8" cstate="print"/>
+                          <a:blip r:embed="rId9" cstate="print"/>
                           <a:srcRect/>
                           <a:stretch>
                             <a:fillRect/>
@@ -726,7 +705,7 @@
             <w:r>
               <w:rPr>
                 <w:noProof/>
-                <w:lang w:val="en-US" w:eastAsia="nl-NL"/>
+                <w:lang w:eastAsia="nl-NL"/>
               </w:rPr>
               <w:drawing>
                 <wp:inline distT="0" distB="0" distL="0" distR="0">
@@ -746,7 +725,7 @@
                           </pic:cNvPicPr>
                         </pic:nvPicPr>
                         <pic:blipFill>
-                          <a:blip r:embed="rId9" cstate="print"/>
+                          <a:blip r:embed="rId10" cstate="print"/>
                           <a:srcRect/>
                           <a:stretch>
                             <a:fillRect/>
@@ -792,7 +771,7 @@
             <w:r>
               <w:rPr>
                 <w:noProof/>
-                <w:lang w:val="en-US" w:eastAsia="nl-NL"/>
+                <w:lang w:eastAsia="nl-NL"/>
               </w:rPr>
               <w:drawing>
                 <wp:inline distT="0" distB="0" distL="0" distR="0">
@@ -812,7 +791,7 @@
                           </pic:cNvPicPr>
                         </pic:nvPicPr>
                         <pic:blipFill>
-                          <a:blip r:embed="rId10" cstate="print"/>
+                          <a:blip r:embed="rId11" cstate="print"/>
                           <a:srcRect/>
                           <a:stretch>
                             <a:fillRect/>
@@ -863,7 +842,7 @@
             <w:r>
               <w:rPr>
                 <w:noProof/>
-                <w:lang w:val="en-US" w:eastAsia="nl-NL"/>
+                <w:lang w:eastAsia="nl-NL"/>
               </w:rPr>
               <w:drawing>
                 <wp:inline distT="0" distB="0" distL="0" distR="0">
@@ -883,7 +862,7 @@
                           </pic:cNvPicPr>
                         </pic:nvPicPr>
                         <pic:blipFill>
-                          <a:blip r:embed="rId11" cstate="print"/>
+                          <a:blip r:embed="rId12" cstate="print"/>
                           <a:srcRect/>
                           <a:stretch>
                             <a:fillRect/>
@@ -929,7 +908,7 @@
             <w:r>
               <w:rPr>
                 <w:noProof/>
-                <w:lang w:val="en-US" w:eastAsia="nl-NL"/>
+                <w:lang w:eastAsia="nl-NL"/>
               </w:rPr>
               <w:drawing>
                 <wp:inline distT="0" distB="0" distL="0" distR="0">
@@ -949,7 +928,7 @@
                           </pic:cNvPicPr>
                         </pic:nvPicPr>
                         <pic:blipFill>
-                          <a:blip r:embed="rId12" cstate="print"/>
+                          <a:blip r:embed="rId13" cstate="print"/>
                           <a:srcRect/>
                           <a:stretch>
                             <a:fillRect/>
@@ -995,7 +974,7 @@
             <w:r>
               <w:rPr>
                 <w:noProof/>
-                <w:lang w:val="en-US" w:eastAsia="nl-NL"/>
+                <w:lang w:eastAsia="nl-NL"/>
               </w:rPr>
               <w:drawing>
                 <wp:inline distT="0" distB="0" distL="0" distR="0">
@@ -1015,7 +994,7 @@
                           </pic:cNvPicPr>
                         </pic:nvPicPr>
                         <pic:blipFill>
-                          <a:blip r:embed="rId13" cstate="print"/>
+                          <a:blip r:embed="rId14" cstate="print"/>
                           <a:srcRect/>
                           <a:stretch>
                             <a:fillRect/>
@@ -1057,6 +1036,7 @@
         <w:pStyle w:val="Kop1"/>
       </w:pPr>
       <w:r>
+        <w:lastRenderedPageBreak/>
         <w:t>Spelregels en spelevolutie</w:t>
       </w:r>
     </w:p>
@@ -1114,48 +1094,57 @@
       <w:r>
         <w:t>“</w:t>
       </w:r>
+      <w:r>
+        <w:t>waves</w:t>
+      </w:r>
+      <w:r>
+        <w:t xml:space="preserve">” </w:t>
+      </w:r>
+      <w:r>
+        <w:t xml:space="preserve">. Deze vijanden zullen altijd de kortst mogelijke route naar de te verdedigen plaats zoeken. </w:t>
+      </w:r>
+    </w:p>
+    <w:p>
+      <w:pPr>
+        <w:pStyle w:val="Geenafstand"/>
+      </w:pPr>
+    </w:p>
+    <w:p>
+      <w:pPr>
+        <w:pStyle w:val="Geenafstand"/>
+      </w:pPr>
+      <w:r>
+        <w:t>De speler kan de vijanden tegenhouden door op het veld torens te plaatsen. De torens zullen op de vijanden schieten.</w:t>
+      </w:r>
+      <w:r>
+        <w:t xml:space="preserve"> </w:t>
+      </w:r>
+      <w:r>
+        <w:t>Aan het plaatsen van een toren zijn kosten verbonden. De speler krijgt een startbudget voor de eerste torens.</w:t>
+      </w:r>
+    </w:p>
+    <w:p>
+      <w:pPr>
+        <w:pStyle w:val="Geenafstand"/>
+      </w:pPr>
+    </w:p>
+    <w:p>
+      <w:pPr>
+        <w:pStyle w:val="Geenafstand"/>
+      </w:pPr>
+      <w:r>
+        <w:t>De vijanden hebben een bepaalde hoeveelheid "</w:t>
+      </w:r>
       <w:proofErr w:type="spellStart"/>
       <w:r>
-        <w:t>waves</w:t>
+        <w:t>hitpoints</w:t>
       </w:r>
       <w:proofErr w:type="spellEnd"/>
       <w:r>
-        <w:t xml:space="preserve">” </w:t>
-      </w:r>
-      <w:r>
-        <w:t xml:space="preserve">. Deze vijanden zullen altijd de kortst mogelijke route naar de te verdedigen plaats zoeken. </w:t>
-      </w:r>
-    </w:p>
-    <w:p>
-      <w:pPr>
-        <w:pStyle w:val="Geenafstand"/>
-      </w:pPr>
-    </w:p>
-    <w:p>
-      <w:pPr>
-        <w:pStyle w:val="Geenafstand"/>
-      </w:pPr>
-      <w:r>
-        <w:t>De speler kan de vijanden tegenhouden door op het veld torens te plaatsen. De torens zullen op de vijanden schieten.</w:t>
-      </w:r>
-      <w:r>
-        <w:t xml:space="preserve"> </w:t>
-      </w:r>
-      <w:r>
-        <w:t>Aan het plaatsen van een toren zijn kosten verbonden. De speler krijgt een startbudget voor de eerste torens.</w:t>
-      </w:r>
-    </w:p>
-    <w:p>
-      <w:pPr>
-        <w:pStyle w:val="Geenafstand"/>
-      </w:pPr>
-    </w:p>
-    <w:p>
-      <w:pPr>
-        <w:pStyle w:val="Geenafstand"/>
-      </w:pPr>
-      <w:r>
-        <w:t>De vijanden hebben een bepaalde hoeveelheid "</w:t>
+        <w:t xml:space="preserve">". </w:t>
+      </w:r>
+      <w:r>
+        <w:t xml:space="preserve">Als een vijand door een kogel van een toren geraakt wordt, daalt het aantal </w:t>
       </w:r>
       <w:proofErr w:type="spellStart"/>
       <w:r>
@@ -1163,10 +1152,7 @@
       </w:r>
       <w:proofErr w:type="spellEnd"/>
       <w:r>
-        <w:t xml:space="preserve">". </w:t>
-      </w:r>
-      <w:r>
-        <w:t xml:space="preserve">Als een vijand door een kogel van een toren geraakt wordt, daalt het aantal </w:t>
+        <w:t xml:space="preserve">. Hoeveel het aantal </w:t>
       </w:r>
       <w:proofErr w:type="spellStart"/>
       <w:r>
@@ -1174,7 +1160,10 @@
       </w:r>
       <w:proofErr w:type="spellEnd"/>
       <w:r>
-        <w:t xml:space="preserve">. Hoeveel het aantal </w:t>
+        <w:t xml:space="preserve"> daalt is afhankelijk van (het type van) de toren. </w:t>
+      </w:r>
+      <w:r>
+        <w:t xml:space="preserve">Wanneer de </w:t>
       </w:r>
       <w:proofErr w:type="spellStart"/>
       <w:r>
@@ -1182,17 +1171,6 @@
       </w:r>
       <w:proofErr w:type="spellEnd"/>
       <w:r>
-        <w:t xml:space="preserve"> daalt is afhankelijk van (het type van) de toren. </w:t>
-      </w:r>
-      <w:r>
-        <w:t xml:space="preserve">Wanneer de </w:t>
-      </w:r>
-      <w:proofErr w:type="spellStart"/>
-      <w:r>
-        <w:t>hitpoints</w:t>
-      </w:r>
-      <w:proofErr w:type="spellEnd"/>
-      <w:r>
         <w:t xml:space="preserve"> van een vijand op zijn, is deze uitgeschakeld en verdwijnt hij van het veld. Voor iedere neergeschoten vijand krijgt de speler meer budget om torens te bouwen.</w:t>
       </w:r>
     </w:p>
@@ -1253,15 +1231,7 @@
         <w:pStyle w:val="Geenafstand"/>
       </w:pPr>
       <w:r>
-        <w:t xml:space="preserve">Als een nader te bepalen aantal </w:t>
-      </w:r>
-      <w:proofErr w:type="spellStart"/>
-      <w:r>
-        <w:t>waves</w:t>
-      </w:r>
-      <w:proofErr w:type="spellEnd"/>
-      <w:r>
-        <w:t xml:space="preserve"> overleefd is, heeft de speler gewonnen.</w:t>
+        <w:t>Als een nader te bepalen aantal waves overleefd is, heeft de speler gewonnen.</w:t>
       </w:r>
     </w:p>
     <w:p>
@@ -1361,6 +1331,7 @@
         <w:pStyle w:val="Kop1"/>
       </w:pPr>
       <w:r>
+        <w:lastRenderedPageBreak/>
         <w:t xml:space="preserve">User </w:t>
       </w:r>
       <w:proofErr w:type="spellStart"/>
@@ -1391,6 +1362,7 @@
         <w:pStyle w:val="Kop1"/>
       </w:pPr>
       <w:r>
+        <w:lastRenderedPageBreak/>
         <w:t>Ontwerpschetsen</w:t>
       </w:r>
     </w:p>
@@ -1416,6 +1388,7 @@
         <w:pStyle w:val="Kop1"/>
       </w:pPr>
       <w:r>
+        <w:lastRenderedPageBreak/>
         <w:t>Architectuur van de game</w:t>
       </w:r>
     </w:p>
@@ -1423,40 +1396,110 @@
       <w:pPr>
         <w:pStyle w:val="Geenafstand"/>
       </w:pPr>
-      <w:r>
-        <w:t>(</w:t>
+    </w:p>
+    <w:p>
+      <w:pPr>
+        <w:pStyle w:val="Geenafstand"/>
+      </w:pPr>
+      <w:bookmarkStart w:id="0" w:name="_GoBack"/>
+      <w:bookmarkEnd w:id="0"/>
+      <w:r>
+        <w:t xml:space="preserve">Voor elk apart Object, wordt een eigen Klasse geschreven in de programmeertaal Java. Zo zijn er klassen voor Unit, Field, </w:t>
       </w:r>
       <w:proofErr w:type="spellStart"/>
       <w:r>
-        <w:t>Oa</w:t>
+        <w:t>Tower</w:t>
       </w:r>
       <w:proofErr w:type="spellEnd"/>
       <w:r>
-        <w:t xml:space="preserve">: software architectuur, ontwikkeltaal, platform, </w:t>
+        <w:t xml:space="preserve">, enzovoorts. De klassen die met het veld te maken hebben, zoals Field, </w:t>
       </w:r>
       <w:proofErr w:type="spellStart"/>
       <w:r>
-        <w:t>frameworks</w:t>
+        <w:t>Tower</w:t>
       </w:r>
       <w:proofErr w:type="spellEnd"/>
       <w:r>
-        <w:t xml:space="preserve">, </w:t>
+        <w:t xml:space="preserve"> en Tree (obstakel), hebben allemaal de klasse Field als basis (spreekt voor zich voor de klasse Field). Met andere woorden, klassen als </w:t>
       </w:r>
       <w:proofErr w:type="spellStart"/>
       <w:r>
+        <w:t>Tower</w:t>
+      </w:r>
+      <w:proofErr w:type="spellEnd"/>
+      <w:r>
+        <w:t xml:space="preserve"> en Tree breiden de klasse Field uit. Zo hebben ze deze functies en eigenschappen, met nog wat extra functies en eigenschappen die van belang zijn voor dat type.</w:t>
+      </w:r>
+    </w:p>
+    <w:p>
+      <w:pPr>
+        <w:pStyle w:val="Geenafstand"/>
+      </w:pPr>
+    </w:p>
+    <w:p>
+      <w:pPr>
+        <w:pStyle w:val="Geenafstand"/>
+      </w:pPr>
+      <w:r>
+        <w:t xml:space="preserve">Zoals hierboven al even is genoemd, wordt het programma geschreven in de programmeertaal Java. Het programma moet in internet browsers werken, zodat het spel gespeeld kan worden op internet. Het spel is daarnaast niet geschikt voor </w:t>
+      </w:r>
+      <w:proofErr w:type="spellStart"/>
+      <w:r>
         <w:t>multiplayer</w:t>
       </w:r>
       <w:proofErr w:type="spellEnd"/>
       <w:r>
-        <w:t xml:space="preserve"> etc.)</w:t>
-      </w:r>
-    </w:p>
-    <w:p/>
-    <w:p/>
-    <w:p/>
+        <w:t>, maar er kan slechts tegen het spel worden gespeeld.</w:t>
+      </w:r>
+    </w:p>
+    <w:p>
+      <w:pPr>
+        <w:pStyle w:val="Geenafstand"/>
+      </w:pPr>
+    </w:p>
+    <w:p>
+      <w:pPr>
+        <w:pStyle w:val="Geenafstand"/>
+      </w:pPr>
+      <w:r>
+        <w:t>Er zijn een heleboel verschillende programma’s waarin geprogrammeerd kan worden, als het Java betreft. Iedereen heeft zijn eigen voorkeur en daarom zijn er binnen onze groep in ieder geval 2 programma’s in gebruik (</w:t>
+      </w:r>
+      <w:proofErr w:type="spellStart"/>
+      <w:r>
+        <w:t>Netbeans</w:t>
+      </w:r>
+      <w:proofErr w:type="spellEnd"/>
+      <w:r>
+        <w:t xml:space="preserve"> en </w:t>
+      </w:r>
+      <w:proofErr w:type="spellStart"/>
+      <w:r>
+        <w:t>Eclipse</w:t>
+      </w:r>
+      <w:proofErr w:type="spellEnd"/>
+      <w:r>
+        <w:t>). Om deze programma’s niet te laten communiceren met elkaar, wat betreft de zogenaamde projecten die beide programma’s gebruiken, zetten we alleen de .</w:t>
+      </w:r>
+      <w:proofErr w:type="spellStart"/>
+      <w:proofErr w:type="gramStart"/>
+      <w:r>
+        <w:t>java</w:t>
+      </w:r>
+      <w:proofErr w:type="spellEnd"/>
+      <w:proofErr w:type="gramEnd"/>
+      <w:r>
+        <w:t xml:space="preserve"> en de .class bestanden op de server. Zo kan er nooit een fout optreden in de programma’s die we gebruiken, behalve natuurlijk programmeerfouten.</w:t>
+      </w:r>
+    </w:p>
+    <w:p>
+      <w:pPr>
+        <w:pStyle w:val="Geenafstand"/>
+      </w:pPr>
+    </w:p>
     <w:sectPr>
       <w:pgSz w:w="11906" w:h="16838"/>
-      <w:pgMar w:top="1417" w:right="1417" w:bottom="1417" w:left="1417" w:gutter="0"/>
+      <w:pgMar w:top="1417" w:right="1417" w:bottom="1417" w:left="1417" w:header="708" w:footer="708" w:gutter="0"/>
+      <w:cols w:space="708"/>
       <w:docGrid w:linePitch="360"/>
     </w:sectPr>
   </w:body>
@@ -1464,8 +1507,8 @@
 </file>
 
 <file path=word/endnotes.xml><?xml version="1.0" encoding="utf-8"?>
-<w:endnotes xmlns:mv="urn:schemas-microsoft-com:mac:vml" xmlns:mo="http://schemas.microsoft.com/office/mac/office/2008/main" xmlns:ve="http://schemas.openxmlformats.org/markup-compatibility/2006" xmlns:o="urn:schemas-microsoft-com:office:office" xmlns:r="http://schemas.openxmlformats.org/officeDocument/2006/relationships" xmlns:m="http://schemas.openxmlformats.org/officeDocument/2006/math" xmlns:v="urn:schemas-microsoft-com:vml" xmlns:w10="urn:schemas-microsoft-com:office:word" xmlns:w="http://schemas.openxmlformats.org/wordprocessingml/2006/main" xmlns:wne="http://schemas.microsoft.com/office/word/2006/wordml" xmlns:wp="http://schemas.openxmlformats.org/drawingml/2006/wordprocessingDrawing">
-  <w:endnote w:type="separator" w:id="0">
+<w:endnotes xmlns:wpc="http://schemas.microsoft.com/office/word/2010/wordprocessingCanvas" xmlns:mc="http://schemas.openxmlformats.org/markup-compatibility/2006" xmlns:o="urn:schemas-microsoft-com:office:office" xmlns:r="http://schemas.openxmlformats.org/officeDocument/2006/relationships" xmlns:m="http://schemas.openxmlformats.org/officeDocument/2006/math" xmlns:v="urn:schemas-microsoft-com:vml" xmlns:wp14="http://schemas.microsoft.com/office/word/2010/wordprocessingDrawing" xmlns:wp="http://schemas.openxmlformats.org/drawingml/2006/wordprocessingDrawing" xmlns:w10="urn:schemas-microsoft-com:office:word" xmlns:w="http://schemas.openxmlformats.org/wordprocessingml/2006/main" xmlns:w14="http://schemas.microsoft.com/office/word/2010/wordml" xmlns:wpg="http://schemas.microsoft.com/office/word/2010/wordprocessingGroup" xmlns:wpi="http://schemas.microsoft.com/office/word/2010/wordprocessingInk" xmlns:wne="http://schemas.microsoft.com/office/word/2006/wordml" xmlns:wps="http://schemas.microsoft.com/office/word/2010/wordprocessingShape" mc:Ignorable="w14 wp14">
+  <w:endnote w:type="separator" w:id="-1">
     <w:p>
       <w:pPr>
         <w:spacing w:after="0" w:line="240" w:lineRule="auto"/>
@@ -1475,7 +1518,7 @@
       </w:r>
     </w:p>
   </w:endnote>
-  <w:endnote w:type="continuationSeparator" w:id="1">
+  <w:endnote w:type="continuationSeparator" w:id="0">
     <w:p>
       <w:pPr>
         <w:spacing w:after="0" w:line="240" w:lineRule="auto"/>
@@ -1489,8 +1532,8 @@
 </file>
 
 <file path=word/footnotes.xml><?xml version="1.0" encoding="utf-8"?>
-<w:footnotes xmlns:mv="urn:schemas-microsoft-com:mac:vml" xmlns:mo="http://schemas.microsoft.com/office/mac/office/2008/main" xmlns:ve="http://schemas.openxmlformats.org/markup-compatibility/2006" xmlns:o="urn:schemas-microsoft-com:office:office" xmlns:r="http://schemas.openxmlformats.org/officeDocument/2006/relationships" xmlns:m="http://schemas.openxmlformats.org/officeDocument/2006/math" xmlns:v="urn:schemas-microsoft-com:vml" xmlns:w10="urn:schemas-microsoft-com:office:word" xmlns:w="http://schemas.openxmlformats.org/wordprocessingml/2006/main" xmlns:wne="http://schemas.microsoft.com/office/word/2006/wordml" xmlns:wp="http://schemas.openxmlformats.org/drawingml/2006/wordprocessingDrawing">
-  <w:footnote w:type="separator" w:id="0">
+<w:footnotes xmlns:wpc="http://schemas.microsoft.com/office/word/2010/wordprocessingCanvas" xmlns:mc="http://schemas.openxmlformats.org/markup-compatibility/2006" xmlns:o="urn:schemas-microsoft-com:office:office" xmlns:r="http://schemas.openxmlformats.org/officeDocument/2006/relationships" xmlns:m="http://schemas.openxmlformats.org/officeDocument/2006/math" xmlns:v="urn:schemas-microsoft-com:vml" xmlns:wp14="http://schemas.microsoft.com/office/word/2010/wordprocessingDrawing" xmlns:wp="http://schemas.openxmlformats.org/drawingml/2006/wordprocessingDrawing" xmlns:w10="urn:schemas-microsoft-com:office:word" xmlns:w="http://schemas.openxmlformats.org/wordprocessingml/2006/main" xmlns:w14="http://schemas.microsoft.com/office/word/2010/wordml" xmlns:wpg="http://schemas.microsoft.com/office/word/2010/wordprocessingGroup" xmlns:wpi="http://schemas.microsoft.com/office/word/2010/wordprocessingInk" xmlns:wne="http://schemas.microsoft.com/office/word/2006/wordml" xmlns:wps="http://schemas.microsoft.com/office/word/2010/wordprocessingShape" mc:Ignorable="w14 wp14">
+  <w:footnote w:type="separator" w:id="-1">
     <w:p>
       <w:pPr>
         <w:spacing w:after="0" w:line="240" w:lineRule="auto"/>
@@ -1500,7 +1543,7 @@
       </w:r>
     </w:p>
   </w:footnote>
-  <w:footnote w:type="continuationSeparator" w:id="1">
+  <w:footnote w:type="continuationSeparator" w:id="0">
     <w:p>
       <w:pPr>
         <w:spacing w:after="0" w:line="240" w:lineRule="auto"/>
@@ -1514,7 +1557,7 @@
 </file>
 
 <file path=word/numbering.xml><?xml version="1.0" encoding="utf-8"?>
-<w:numbering xmlns:mv="urn:schemas-microsoft-com:mac:vml" xmlns:mo="http://schemas.microsoft.com/office/mac/office/2008/main" xmlns:ve="http://schemas.openxmlformats.org/markup-compatibility/2006" xmlns:o="urn:schemas-microsoft-com:office:office" xmlns:r="http://schemas.openxmlformats.org/officeDocument/2006/relationships" xmlns:m="http://schemas.openxmlformats.org/officeDocument/2006/math" xmlns:v="urn:schemas-microsoft-com:vml" xmlns:w10="urn:schemas-microsoft-com:office:word" xmlns:w="http://schemas.openxmlformats.org/wordprocessingml/2006/main" xmlns:wne="http://schemas.microsoft.com/office/word/2006/wordml" xmlns:wp="http://schemas.openxmlformats.org/drawingml/2006/wordprocessingDrawing">
+<w:numbering xmlns:wpc="http://schemas.microsoft.com/office/word/2010/wordprocessingCanvas" xmlns:mc="http://schemas.openxmlformats.org/markup-compatibility/2006" xmlns:o="urn:schemas-microsoft-com:office:office" xmlns:r="http://schemas.openxmlformats.org/officeDocument/2006/relationships" xmlns:m="http://schemas.openxmlformats.org/officeDocument/2006/math" xmlns:v="urn:schemas-microsoft-com:vml" xmlns:wp14="http://schemas.microsoft.com/office/word/2010/wordprocessingDrawing" xmlns:wp="http://schemas.openxmlformats.org/drawingml/2006/wordprocessingDrawing" xmlns:w10="urn:schemas-microsoft-com:office:word" xmlns:w="http://schemas.openxmlformats.org/wordprocessingml/2006/main" xmlns:w14="http://schemas.microsoft.com/office/word/2010/wordml" xmlns:wpg="http://schemas.microsoft.com/office/word/2010/wordprocessingGroup" xmlns:wpi="http://schemas.microsoft.com/office/word/2010/wordprocessingInk" xmlns:wne="http://schemas.microsoft.com/office/word/2006/wordml" xmlns:wps="http://schemas.microsoft.com/office/word/2010/wordprocessingShape" mc:Ignorable="w14 wp14">
   <w:abstractNum w:abstractNumId="0">
     <w:nsid w:val="09C04E2F"/>
     <w:multiLevelType w:val="hybridMultilevel"/>
@@ -1751,7 +1794,7 @@
 </file>
 
 <file path=word/styles.xml><?xml version="1.0" encoding="utf-8"?>
-<w:styles xmlns:r="http://schemas.openxmlformats.org/officeDocument/2006/relationships" xmlns:w="http://schemas.openxmlformats.org/wordprocessingml/2006/main">
+<w:styles xmlns:mc="http://schemas.openxmlformats.org/markup-compatibility/2006" xmlns:r="http://schemas.openxmlformats.org/officeDocument/2006/relationships" xmlns:w="http://schemas.openxmlformats.org/wordprocessingml/2006/main" xmlns:w14="http://schemas.microsoft.com/office/word/2010/wordml" mc:Ignorable="w14">
   <w:docDefaults>
     <w:rPrDefault>
       <w:rPr>
@@ -1767,7 +1810,7 @@
       </w:pPr>
     </w:pPrDefault>
   </w:docDefaults>
-  <w:latentStyles w:defLockedState="0" w:defUIPriority="99" w:defSemiHidden="1" w:defUnhideWhenUsed="1" w:defQFormat="0" w:count="276">
+  <w:latentStyles w:defLockedState="0" w:defUIPriority="99" w:defSemiHidden="1" w:defUnhideWhenUsed="1" w:defQFormat="0" w:count="267">
     <w:lsdException w:name="Normal" w:semiHidden="0" w:uiPriority="0" w:unhideWhenUsed="0" w:qFormat="1"/>
     <w:lsdException w:name="heading 1" w:semiHidden="0" w:uiPriority="9" w:unhideWhenUsed="0" w:qFormat="1"/>
     <w:lsdException w:name="heading 2" w:uiPriority="9" w:qFormat="1"/>
@@ -1906,16 +1949,16 @@
     <w:lsdException w:name="Bibliography" w:uiPriority="37"/>
     <w:lsdException w:name="TOC Heading" w:uiPriority="39" w:qFormat="1"/>
   </w:latentStyles>
-  <w:style w:type="paragraph" w:default="1" w:styleId="Normaal">
+  <w:style w:type="paragraph" w:default="1" w:styleId="Standaard">
     <w:name w:val="Normal"/>
     <w:qFormat/>
     <w:rsid w:val="00DA0D25"/>
   </w:style>
   <w:style w:type="paragraph" w:styleId="Kop1">
     <w:name w:val="heading 1"/>
-    <w:basedOn w:val="Normaal"/>
-    <w:next w:val="Normaal"/>
-    <w:link w:val="Kop1Teken"/>
+    <w:basedOn w:val="Standaard"/>
+    <w:next w:val="Standaard"/>
+    <w:link w:val="Kop1Char"/>
     <w:uiPriority w:val="9"/>
     <w:qFormat/>
     <w:rsid w:val="0037535A"/>
@@ -1936,9 +1979,9 @@
   </w:style>
   <w:style w:type="paragraph" w:styleId="Kop2">
     <w:name w:val="heading 2"/>
-    <w:basedOn w:val="Normaal"/>
-    <w:next w:val="Normaal"/>
-    <w:link w:val="Kop2Teken"/>
+    <w:basedOn w:val="Standaard"/>
+    <w:next w:val="Standaard"/>
+    <w:link w:val="Kop2Char"/>
     <w:uiPriority w:val="9"/>
     <w:unhideWhenUsed/>
     <w:qFormat/>
@@ -1960,14 +2003,15 @@
   </w:style>
   <w:style w:type="character" w:default="1" w:styleId="Standaardalinea-lettertype">
     <w:name w:val="Default Paragraph Font"/>
+    <w:uiPriority w:val="1"/>
     <w:semiHidden/>
     <w:unhideWhenUsed/>
   </w:style>
   <w:style w:type="table" w:default="1" w:styleId="Standaardtabel">
     <w:name w:val="Normal Table"/>
+    <w:uiPriority w:val="99"/>
     <w:semiHidden/>
     <w:unhideWhenUsed/>
-    <w:qFormat/>
     <w:tblPr>
       <w:tblInd w:w="0" w:type="dxa"/>
       <w:tblCellMar>
@@ -1980,6 +2024,7 @@
   </w:style>
   <w:style w:type="numbering" w:default="1" w:styleId="Geenlijst">
     <w:name w:val="No List"/>
+    <w:uiPriority w:val="99"/>
     <w:semiHidden/>
     <w:unhideWhenUsed/>
   </w:style>
@@ -1995,8 +2040,8 @@
   </w:style>
   <w:style w:type="paragraph" w:styleId="Ballontekst">
     <w:name w:val="Balloon Text"/>
-    <w:basedOn w:val="Normaal"/>
-    <w:link w:val="BallontekstTeken"/>
+    <w:basedOn w:val="Standaard"/>
+    <w:link w:val="BallontekstChar"/>
     <w:uiPriority w:val="99"/>
     <w:semiHidden/>
     <w:unhideWhenUsed/>
@@ -2010,8 +2055,8 @@
       <w:szCs w:val="16"/>
     </w:rPr>
   </w:style>
-  <w:style w:type="character" w:customStyle="1" w:styleId="BallontekstTeken">
-    <w:name w:val="Ballontekst Teken"/>
+  <w:style w:type="character" w:customStyle="1" w:styleId="BallontekstChar">
+    <w:name w:val="Ballontekst Char"/>
     <w:basedOn w:val="Standaardalinea-lettertype"/>
     <w:link w:val="Ballontekst"/>
     <w:uiPriority w:val="99"/>
@@ -2023,8 +2068,8 @@
       <w:szCs w:val="16"/>
     </w:rPr>
   </w:style>
-  <w:style w:type="character" w:customStyle="1" w:styleId="Kop1Teken">
-    <w:name w:val="Kop 1 Teken"/>
+  <w:style w:type="character" w:customStyle="1" w:styleId="Kop1Char">
+    <w:name w:val="Kop 1 Char"/>
     <w:basedOn w:val="Standaardalinea-lettertype"/>
     <w:link w:val="Kop1"/>
     <w:uiPriority w:val="9"/>
@@ -2049,7 +2094,7 @@
   </w:style>
   <w:style w:type="paragraph" w:styleId="Lijstalinea">
     <w:name w:val="List Paragraph"/>
-    <w:basedOn w:val="Normaal"/>
+    <w:basedOn w:val="Standaard"/>
     <w:uiPriority w:val="34"/>
     <w:qFormat/>
     <w:rsid w:val="00DD11AE"/>
@@ -2058,8 +2103,8 @@
       <w:contextualSpacing/>
     </w:pPr>
   </w:style>
-  <w:style w:type="character" w:customStyle="1" w:styleId="Kop2Teken">
-    <w:name w:val="Kop 2 Teken"/>
+  <w:style w:type="character" w:customStyle="1" w:styleId="Kop2Char">
+    <w:name w:val="Kop 2 Char"/>
     <w:basedOn w:val="Standaardalinea-lettertype"/>
     <w:link w:val="Kop2"/>
     <w:uiPriority w:val="9"/>
@@ -2101,8 +2146,8 @@
   </w:style>
   <w:style w:type="paragraph" w:styleId="Koptekst">
     <w:name w:val="header"/>
-    <w:basedOn w:val="Normaal"/>
-    <w:link w:val="KoptekstTeken"/>
+    <w:basedOn w:val="Standaard"/>
+    <w:link w:val="KoptekstChar"/>
     <w:uiPriority w:val="99"/>
     <w:semiHidden/>
     <w:unhideWhenUsed/>
@@ -2115,8 +2160,8 @@
       <w:spacing w:after="0" w:line="240" w:lineRule="auto"/>
     </w:pPr>
   </w:style>
-  <w:style w:type="character" w:customStyle="1" w:styleId="KoptekstTeken">
-    <w:name w:val="Koptekst Teken"/>
+  <w:style w:type="character" w:customStyle="1" w:styleId="KoptekstChar">
+    <w:name w:val="Koptekst Char"/>
     <w:basedOn w:val="Standaardalinea-lettertype"/>
     <w:link w:val="Koptekst"/>
     <w:uiPriority w:val="99"/>
@@ -2125,8 +2170,8 @@
   </w:style>
   <w:style w:type="paragraph" w:styleId="Voettekst">
     <w:name w:val="footer"/>
-    <w:basedOn w:val="Normaal"/>
-    <w:link w:val="VoettekstTeken"/>
+    <w:basedOn w:val="Standaard"/>
+    <w:link w:val="VoettekstChar"/>
     <w:uiPriority w:val="99"/>
     <w:semiHidden/>
     <w:unhideWhenUsed/>
@@ -2139,8 +2184,8 @@
       <w:spacing w:after="0" w:line="240" w:lineRule="auto"/>
     </w:pPr>
   </w:style>
-  <w:style w:type="character" w:customStyle="1" w:styleId="VoettekstTeken">
-    <w:name w:val="Voettekst Teken"/>
+  <w:style w:type="character" w:customStyle="1" w:styleId="VoettekstChar">
+    <w:name w:val="Voettekst Char"/>
     <w:basedOn w:val="Standaardalinea-lettertype"/>
     <w:link w:val="Voettekst"/>
     <w:uiPriority w:val="99"/>
@@ -2150,138 +2195,8 @@
 </w:styles>
 </file>
 
-<file path=word/glossary/document.xml><?xml version="1.0" encoding="utf-8"?>
-<w:glossaryDocument xmlns:mv="urn:schemas-microsoft-com:mac:vml" xmlns:mo="http://schemas.microsoft.com/office/mac/office/2008/main" xmlns:ve="http://schemas.openxmlformats.org/markup-compatibility/2006" xmlns:o="urn:schemas-microsoft-com:office:office" xmlns:r="http://schemas.openxmlformats.org/officeDocument/2006/relationships" xmlns:m="http://schemas.openxmlformats.org/officeDocument/2006/math" xmlns:v="urn:schemas-microsoft-com:vml" xmlns:w10="urn:schemas-microsoft-com:office:word" xmlns:w="http://schemas.openxmlformats.org/wordprocessingml/2006/main" xmlns:wne="http://schemas.microsoft.com/office/word/2006/wordml" xmlns:wp="http://schemas.openxmlformats.org/drawingml/2006/wordprocessingDrawing" ve:Ignorable="mv" ve:PreserveAttributes="mv:*">
-  <w:docParts>
-    <w:docPart>
-      <w:docPartPr>
-        <w:name w:val="0AF54978992C4D93AB038EC25C49EC0D"/>
-        <w:category>
-          <w:name w:val="Algemeen"/>
-          <w:gallery w:val="placeholder"/>
-        </w:category>
-        <w:types>
-          <w:type w:val="bbPlcHdr"/>
-        </w:types>
-        <w:behaviors>
-          <w:behavior w:val="content"/>
-        </w:behaviors>
-        <w:guid w:val="{5C2E54AB-9DBC-45A1-ACA8-E50786AA95B8}"/>
-      </w:docPartPr>
-      <w:docPartBody>
-        <w:p>
-          <w:r>
-            <w:rPr>
-              <w:rStyle w:val="Tekstvantijdelijkeaanduiding"/>
-            </w:rPr>
-            <w:t>[Publicatiedatum]</w:t>
-          </w:r>
-        </w:p>
-      </w:docPartBody>
-    </w:docPart>
-  </w:docParts>
-</w:glossaryDocument>
-</file>
-
-<file path=word/glossary/fontTable.xml><?xml version="1.0" encoding="utf-8"?>
-<w:fonts xmlns:r="http://schemas.openxmlformats.org/officeDocument/2006/relationships" xmlns:w="http://schemas.openxmlformats.org/wordprocessingml/2006/main">
-  <w:font w:name="Symbol">
-    <w:panose1 w:val="00000000000000000000"/>
-    <w:charset w:val="02"/>
-    <w:family w:val="auto"/>
-    <w:pitch w:val="variable"/>
-    <w:sig w:usb0="00000000" w:usb1="00000000" w:usb2="00010000" w:usb3="00000000" w:csb0="80000000" w:csb1="00000000"/>
-  </w:font>
-  <w:font w:name="Times New Roman">
-    <w:panose1 w:val="02020603050405020304"/>
-    <w:charset w:val="00"/>
-    <w:family w:val="auto"/>
-    <w:pitch w:val="variable"/>
-    <w:sig w:usb0="00000003" w:usb1="00000000" w:usb2="00000000" w:usb3="00000000" w:csb0="00000001" w:csb1="00000000"/>
-  </w:font>
-  <w:font w:name="Courier New">
-    <w:panose1 w:val="02070309020205020404"/>
-    <w:charset w:val="00"/>
-    <w:family w:val="auto"/>
-    <w:pitch w:val="variable"/>
-    <w:sig w:usb0="00000003" w:usb1="00000000" w:usb2="00000000" w:usb3="00000000" w:csb0="00000001" w:csb1="00000000"/>
-  </w:font>
-  <w:font w:name="Wingdings">
-    <w:panose1 w:val="05020102010804080708"/>
-    <w:charset w:val="02"/>
-    <w:family w:val="auto"/>
-    <w:pitch w:val="variable"/>
-    <w:sig w:usb0="00000000" w:usb1="00000000" w:usb2="00010000" w:usb3="00000000" w:csb0="80000000" w:csb1="00000000"/>
-  </w:font>
-  <w:font w:name="Calibri">
-    <w:panose1 w:val="020F0502020204030204"/>
-    <w:charset w:val="00"/>
-    <w:family w:val="auto"/>
-    <w:pitch w:val="variable"/>
-    <w:sig w:usb0="00000003" w:usb1="00000000" w:usb2="00000000" w:usb3="00000000" w:csb0="00000001" w:csb1="00000000"/>
-  </w:font>
-  <w:font w:name="Cambria">
-    <w:panose1 w:val="02040503050406030204"/>
-    <w:charset w:val="00"/>
-    <w:family w:val="auto"/>
-    <w:pitch w:val="variable"/>
-    <w:sig w:usb0="00000003" w:usb1="00000000" w:usb2="00000000" w:usb3="00000000" w:csb0="00000001" w:csb1="00000000"/>
-  </w:font>
-  <w:font w:name="Tahoma">
-    <w:panose1 w:val="020B0604030504040204"/>
-    <w:charset w:val="00"/>
-    <w:family w:val="swiss"/>
-    <w:pitch w:val="variable"/>
-    <w:sig w:usb0="E1002AFF" w:usb1="C000605B" w:usb2="00000029" w:usb3="00000000" w:csb0="000101FF" w:csb1="00000000"/>
-  </w:font>
-  <w:font w:name="Arial">
-    <w:panose1 w:val="020B0604020202020204"/>
-    <w:charset w:val="00"/>
-    <w:family w:val="auto"/>
-    <w:pitch w:val="variable"/>
-    <w:sig w:usb0="00000003" w:usb1="00000000" w:usb2="00000000" w:usb3="00000000" w:csb0="00000001" w:csb1="00000000"/>
-  </w:font>
-</w:fonts>
-</file>
-
-<file path=word/glossary/settings.xml><?xml version="1.0" encoding="utf-8"?>
-<w:settings xmlns:o="urn:schemas-microsoft-com:office:office" xmlns:r="http://schemas.openxmlformats.org/officeDocument/2006/relationships" xmlns:m="http://schemas.openxmlformats.org/officeDocument/2006/math" xmlns:v="urn:schemas-microsoft-com:vml" xmlns:w10="urn:schemas-microsoft-com:office:word" xmlns:w="http://schemas.openxmlformats.org/wordprocessingml/2006/main" xmlns:sl="http://schemas.openxmlformats.org/schemaLibrary/2006/main">
-  <w:view w:val="normal"/>
-  <w:doNotTrackMoves/>
-  <w:defaultTabStop w:val="708"/>
-  <w:hyphenationZone w:val="425"/>
-  <w:characterSpacingControl w:val="doNotCompress"/>
-  <w:compat>
-    <w:useFELayout/>
-  </w:compat>
-  <w:rsids>
-    <w:rsidRoot w:val="0024098D"/>
-    <w:rsid w:val="0024098D"/>
-    <w:rsid w:val="00874CCE"/>
-    <w:rsid w:val="00F405E0"/>
-  </w:rsids>
-  <m:mathPr>
-    <m:mathFont m:val="Impact"/>
-    <m:brkBin m:val="before"/>
-    <m:brkBinSub m:val="--"/>
-    <m:smallFrac m:val="off"/>
-    <m:dispDef/>
-    <m:lMargin m:val="0"/>
-    <m:rMargin m:val="0"/>
-    <m:defJc m:val="centerGroup"/>
-    <m:wrapIndent m:val="1440"/>
-    <m:intLim m:val="subSup"/>
-    <m:naryLim m:val="undOvr"/>
-  </m:mathPr>
-  <w:themeFontLang w:val="nl-NL"/>
-  <w:clrSchemeMapping w:bg1="light1" w:t1="dark1" w:bg2="light2" w:t2="dark2" w:accent1="accent1" w:accent2="accent2" w:accent3="accent3" w:accent4="accent4" w:accent5="accent5" w:accent6="accent6" w:hyperlink="hyperlink" w:followedHyperlink="followedHyperlink"/>
-  <w:decimalSymbol w:val=","/>
-  <w:listSeparator w:val=";"/>
-</w:settings>
-</file>
-
-<file path=word/glossary/styles.xml><?xml version="1.0" encoding="utf-8"?>
-<w:styles xmlns:r="http://schemas.openxmlformats.org/officeDocument/2006/relationships" xmlns:w="http://schemas.openxmlformats.org/wordprocessingml/2006/main">
+<file path=word/stylesWithEffects.xml><?xml version="1.0" encoding="utf-8"?>
+<w:styles xmlns:wpc="http://schemas.microsoft.com/office/word/2010/wordprocessingCanvas" xmlns:mc="http://schemas.openxmlformats.org/markup-compatibility/2006" xmlns:o="urn:schemas-microsoft-com:office:office" xmlns:r="http://schemas.openxmlformats.org/officeDocument/2006/relationships" xmlns:m="http://schemas.openxmlformats.org/officeDocument/2006/math" xmlns:v="urn:schemas-microsoft-com:vml" xmlns:wp14="http://schemas.microsoft.com/office/word/2010/wordprocessingDrawing" xmlns:wp="http://schemas.openxmlformats.org/drawingml/2006/wordprocessingDrawing" xmlns:w10="urn:schemas-microsoft-com:office:word" xmlns:w="http://schemas.openxmlformats.org/wordprocessingml/2006/main" xmlns:w14="http://schemas.microsoft.com/office/word/2010/wordml" xmlns:wpg="http://schemas.microsoft.com/office/word/2010/wordprocessingGroup" xmlns:wpi="http://schemas.microsoft.com/office/word/2010/wordprocessingInk" xmlns:wne="http://schemas.microsoft.com/office/word/2006/wordml" xmlns:wps="http://schemas.microsoft.com/office/word/2010/wordprocessingShape" mc:Ignorable="w14 wp14">
   <w:docDefaults>
     <w:rPrDefault>
       <w:rPr>
@@ -2297,7 +2212,7 @@
       </w:pPr>
     </w:pPrDefault>
   </w:docDefaults>
-  <w:latentStyles w:defLockedState="0" w:defUIPriority="99" w:defSemiHidden="1" w:defUnhideWhenUsed="1" w:defQFormat="0" w:count="276">
+  <w:latentStyles w:defLockedState="0" w:defUIPriority="99" w:defSemiHidden="1" w:defUnhideWhenUsed="1" w:defQFormat="0" w:count="267">
     <w:lsdException w:name="Normal" w:semiHidden="0" w:uiPriority="0" w:unhideWhenUsed="0" w:qFormat="1"/>
     <w:lsdException w:name="heading 1" w:semiHidden="0" w:uiPriority="9" w:unhideWhenUsed="0" w:qFormat="1"/>
     <w:lsdException w:name="heading 2" w:uiPriority="9" w:qFormat="1"/>
@@ -2436,21 +2351,21 @@
     <w:lsdException w:name="Bibliography" w:uiPriority="37"/>
     <w:lsdException w:name="TOC Heading" w:uiPriority="39" w:qFormat="1"/>
   </w:latentStyles>
-  <w:style w:type="paragraph" w:default="1" w:styleId="Normaal">
+  <w:style w:type="paragraph" w:default="1" w:styleId="Standaard">
     <w:name w:val="Normal"/>
     <w:qFormat/>
-    <w:rsid w:val="00F405E0"/>
   </w:style>
   <w:style w:type="character" w:default="1" w:styleId="Standaardalinea-lettertype">
     <w:name w:val="Default Paragraph Font"/>
+    <w:uiPriority w:val="1"/>
     <w:semiHidden/>
     <w:unhideWhenUsed/>
   </w:style>
   <w:style w:type="table" w:default="1" w:styleId="Standaardtabel">
     <w:name w:val="Normal Table"/>
+    <w:uiPriority w:val="99"/>
     <w:semiHidden/>
     <w:unhideWhenUsed/>
-    <w:qFormat/>
     <w:tblPr>
       <w:tblInd w:w="0" w:type="dxa"/>
       <w:tblCellMar>
@@ -2463,6 +2378,324 @@
   </w:style>
   <w:style w:type="numbering" w:default="1" w:styleId="Geenlijst">
     <w:name w:val="No List"/>
+    <w:uiPriority w:val="99"/>
+    <w:semiHidden/>
+    <w:unhideWhenUsed/>
+  </w:style>
+</w:styles>
+</file>
+
+<file path=word/glossary/document.xml><?xml version="1.0" encoding="utf-8"?>
+<w:glossaryDocument xmlns:wpc="http://schemas.microsoft.com/office/word/2010/wordprocessingCanvas" xmlns:mc="http://schemas.openxmlformats.org/markup-compatibility/2006" xmlns:o="urn:schemas-microsoft-com:office:office" xmlns:r="http://schemas.openxmlformats.org/officeDocument/2006/relationships" xmlns:m="http://schemas.openxmlformats.org/officeDocument/2006/math" xmlns:v="urn:schemas-microsoft-com:vml" xmlns:wp14="http://schemas.microsoft.com/office/word/2010/wordprocessingDrawing" xmlns:wp="http://schemas.openxmlformats.org/drawingml/2006/wordprocessingDrawing" xmlns:w10="urn:schemas-microsoft-com:office:word" xmlns:w="http://schemas.openxmlformats.org/wordprocessingml/2006/main" xmlns:w14="http://schemas.microsoft.com/office/word/2010/wordml" xmlns:wpg="http://schemas.microsoft.com/office/word/2010/wordprocessingGroup" xmlns:wpi="http://schemas.microsoft.com/office/word/2010/wordprocessingInk" xmlns:wne="http://schemas.microsoft.com/office/word/2006/wordml" xmlns:wps="http://schemas.microsoft.com/office/word/2010/wordprocessingShape" mc:Ignorable="w14 wp14">
+  <w:docParts>
+    <w:docPart>
+      <w:docPartPr>
+        <w:name w:val="0AF54978992C4D93AB038EC25C49EC0D"/>
+        <w:category>
+          <w:name w:val="Algemeen"/>
+          <w:gallery w:val="placeholder"/>
+        </w:category>
+        <w:types>
+          <w:type w:val="bbPlcHdr"/>
+        </w:types>
+        <w:behaviors>
+          <w:behavior w:val="content"/>
+        </w:behaviors>
+        <w:guid w:val="{5C2E54AB-9DBC-45A1-ACA8-E50786AA95B8}"/>
+      </w:docPartPr>
+      <w:docPartBody>
+        <w:p>
+          <w:r>
+            <w:rPr>
+              <w:rStyle w:val="Tekstvantijdelijkeaanduiding"/>
+            </w:rPr>
+            <w:t>[Publicatiedatum]</w:t>
+          </w:r>
+        </w:p>
+      </w:docPartBody>
+    </w:docPart>
+  </w:docParts>
+</w:glossaryDocument>
+</file>
+
+<file path=word/glossary/fontTable.xml><?xml version="1.0" encoding="utf-8"?>
+<w:fonts xmlns:mc="http://schemas.openxmlformats.org/markup-compatibility/2006" xmlns:r="http://schemas.openxmlformats.org/officeDocument/2006/relationships" xmlns:w="http://schemas.openxmlformats.org/wordprocessingml/2006/main" xmlns:w14="http://schemas.microsoft.com/office/word/2010/wordml" mc:Ignorable="w14">
+  <w:font w:name="Symbol">
+    <w:panose1 w:val="05050102010706020507"/>
+    <w:charset w:val="02"/>
+    <w:family w:val="roman"/>
+    <w:pitch w:val="variable"/>
+    <w:sig w:usb0="00000000" w:usb1="10000000" w:usb2="00000000" w:usb3="00000000" w:csb0="80000000" w:csb1="00000000"/>
+  </w:font>
+  <w:font w:name="Times New Roman">
+    <w:panose1 w:val="02020603050405020304"/>
+    <w:charset w:val="00"/>
+    <w:family w:val="roman"/>
+    <w:pitch w:val="variable"/>
+    <w:sig w:usb0="E0002AFF" w:usb1="C0007841" w:usb2="00000009" w:usb3="00000000" w:csb0="000001FF" w:csb1="00000000"/>
+  </w:font>
+  <w:font w:name="Courier New">
+    <w:panose1 w:val="02070309020205020404"/>
+    <w:charset w:val="00"/>
+    <w:family w:val="modern"/>
+    <w:pitch w:val="fixed"/>
+    <w:sig w:usb0="E0002AFF" w:usb1="C0007843" w:usb2="00000009" w:usb3="00000000" w:csb0="000001FF" w:csb1="00000000"/>
+  </w:font>
+  <w:font w:name="Wingdings">
+    <w:panose1 w:val="05000000000000000000"/>
+    <w:charset w:val="02"/>
+    <w:family w:val="auto"/>
+    <w:pitch w:val="variable"/>
+    <w:sig w:usb0="00000000" w:usb1="10000000" w:usb2="00000000" w:usb3="00000000" w:csb0="80000000" w:csb1="00000000"/>
+  </w:font>
+  <w:font w:name="Calibri">
+    <w:panose1 w:val="020F0502020204030204"/>
+    <w:charset w:val="00"/>
+    <w:family w:val="swiss"/>
+    <w:pitch w:val="variable"/>
+    <w:sig w:usb0="E10002FF" w:usb1="4000ACFF" w:usb2="00000009" w:usb3="00000000" w:csb0="0000019F" w:csb1="00000000"/>
+  </w:font>
+  <w:font w:name="Cambria">
+    <w:panose1 w:val="02040503050406030204"/>
+    <w:charset w:val="00"/>
+    <w:family w:val="roman"/>
+    <w:pitch w:val="variable"/>
+    <w:sig w:usb0="E00002FF" w:usb1="400004FF" w:usb2="00000000" w:usb3="00000000" w:csb0="0000019F" w:csb1="00000000"/>
+  </w:font>
+  <w:font w:name="Tahoma">
+    <w:panose1 w:val="020B0604030504040204"/>
+    <w:charset w:val="00"/>
+    <w:family w:val="swiss"/>
+    <w:notTrueType/>
+    <w:pitch w:val="variable"/>
+    <w:sig w:usb0="00000003" w:usb1="00000000" w:usb2="00000000" w:usb3="00000000" w:csb0="00000001" w:csb1="00000000"/>
+  </w:font>
+</w:fonts>
+</file>
+
+<file path=word/glossary/settings.xml><?xml version="1.0" encoding="utf-8"?>
+<w:settings xmlns:mc="http://schemas.openxmlformats.org/markup-compatibility/2006" xmlns:o="urn:schemas-microsoft-com:office:office" xmlns:r="http://schemas.openxmlformats.org/officeDocument/2006/relationships" xmlns:m="http://schemas.openxmlformats.org/officeDocument/2006/math" xmlns:v="urn:schemas-microsoft-com:vml" xmlns:w10="urn:schemas-microsoft-com:office:word" xmlns:w="http://schemas.openxmlformats.org/wordprocessingml/2006/main" xmlns:w14="http://schemas.microsoft.com/office/word/2010/wordml" xmlns:sl="http://schemas.openxmlformats.org/schemaLibrary/2006/main" mc:Ignorable="w14">
+  <w:view w:val="normal"/>
+  <w:doNotTrackMoves/>
+  <w:defaultTabStop w:val="708"/>
+  <w:hyphenationZone w:val="425"/>
+  <w:characterSpacingControl w:val="doNotCompress"/>
+  <w:compat>
+    <w:useFELayout/>
+    <w:compatSetting w:name="compatibilityMode" w:uri="http://schemas.microsoft.com/office/word" w:val="12"/>
+  </w:compat>
+  <w:rsids>
+    <w:rsidRoot w:val="0024098D"/>
+    <w:rsid w:val="0024098D"/>
+    <w:rsid w:val="004E254C"/>
+    <w:rsid w:val="00874CCE"/>
+    <w:rsid w:val="00F405E0"/>
+  </w:rsids>
+  <m:mathPr>
+    <m:mathFont m:val="Cambria Math"/>
+    <m:brkBin m:val="before"/>
+    <m:brkBinSub m:val="--"/>
+    <m:smallFrac m:val="0"/>
+    <m:dispDef/>
+    <m:lMargin m:val="0"/>
+    <m:rMargin m:val="0"/>
+    <m:defJc m:val="centerGroup"/>
+    <m:wrapIndent m:val="1440"/>
+    <m:intLim m:val="subSup"/>
+    <m:naryLim m:val="undOvr"/>
+  </m:mathPr>
+  <w:themeFontLang w:val="nl-NL"/>
+  <w:clrSchemeMapping w:bg1="light1" w:t1="dark1" w:bg2="light2" w:t2="dark2" w:accent1="accent1" w:accent2="accent2" w:accent3="accent3" w:accent4="accent4" w:accent5="accent5" w:accent6="accent6" w:hyperlink="hyperlink" w:followedHyperlink="followedHyperlink"/>
+  <w:decimalSymbol w:val=","/>
+  <w:listSeparator w:val=";"/>
+</w:settings>
+</file>
+
+<file path=word/glossary/styles.xml><?xml version="1.0" encoding="utf-8"?>
+<w:styles xmlns:mc="http://schemas.openxmlformats.org/markup-compatibility/2006" xmlns:r="http://schemas.openxmlformats.org/officeDocument/2006/relationships" xmlns:w="http://schemas.openxmlformats.org/wordprocessingml/2006/main" xmlns:w14="http://schemas.microsoft.com/office/word/2010/wordml" mc:Ignorable="w14">
+  <w:docDefaults>
+    <w:rPrDefault>
+      <w:rPr>
+        <w:rFonts w:asciiTheme="minorHAnsi" w:eastAsiaTheme="minorEastAsia" w:hAnsiTheme="minorHAnsi" w:cstheme="minorBidi"/>
+        <w:sz w:val="22"/>
+        <w:szCs w:val="22"/>
+        <w:lang w:val="nl-NL" w:eastAsia="nl-NL" w:bidi="ar-SA"/>
+      </w:rPr>
+    </w:rPrDefault>
+    <w:pPrDefault>
+      <w:pPr>
+        <w:spacing w:after="200" w:line="276" w:lineRule="auto"/>
+      </w:pPr>
+    </w:pPrDefault>
+  </w:docDefaults>
+  <w:latentStyles w:defLockedState="0" w:defUIPriority="99" w:defSemiHidden="1" w:defUnhideWhenUsed="1" w:defQFormat="0" w:count="267">
+    <w:lsdException w:name="Normal" w:semiHidden="0" w:uiPriority="0" w:unhideWhenUsed="0" w:qFormat="1"/>
+    <w:lsdException w:name="heading 1" w:semiHidden="0" w:uiPriority="9" w:unhideWhenUsed="0" w:qFormat="1"/>
+    <w:lsdException w:name="heading 2" w:uiPriority="9" w:qFormat="1"/>
+    <w:lsdException w:name="heading 3" w:uiPriority="9" w:qFormat="1"/>
+    <w:lsdException w:name="heading 4" w:uiPriority="9" w:qFormat="1"/>
+    <w:lsdException w:name="heading 5" w:uiPriority="9" w:qFormat="1"/>
+    <w:lsdException w:name="heading 6" w:uiPriority="9" w:qFormat="1"/>
+    <w:lsdException w:name="heading 7" w:uiPriority="9" w:qFormat="1"/>
+    <w:lsdException w:name="heading 8" w:uiPriority="9" w:qFormat="1"/>
+    <w:lsdException w:name="heading 9" w:uiPriority="9" w:qFormat="1"/>
+    <w:lsdException w:name="toc 1" w:uiPriority="39"/>
+    <w:lsdException w:name="toc 2" w:uiPriority="39"/>
+    <w:lsdException w:name="toc 3" w:uiPriority="39"/>
+    <w:lsdException w:name="toc 4" w:uiPriority="39"/>
+    <w:lsdException w:name="toc 5" w:uiPriority="39"/>
+    <w:lsdException w:name="toc 6" w:uiPriority="39"/>
+    <w:lsdException w:name="toc 7" w:uiPriority="39"/>
+    <w:lsdException w:name="toc 8" w:uiPriority="39"/>
+    <w:lsdException w:name="toc 9" w:uiPriority="39"/>
+    <w:lsdException w:name="caption" w:uiPriority="35" w:qFormat="1"/>
+    <w:lsdException w:name="Title" w:semiHidden="0" w:uiPriority="10" w:unhideWhenUsed="0" w:qFormat="1"/>
+    <w:lsdException w:name="Default Paragraph Font" w:uiPriority="1"/>
+    <w:lsdException w:name="Subtitle" w:semiHidden="0" w:uiPriority="11" w:unhideWhenUsed="0" w:qFormat="1"/>
+    <w:lsdException w:name="Strong" w:semiHidden="0" w:uiPriority="22" w:unhideWhenUsed="0" w:qFormat="1"/>
+    <w:lsdException w:name="Emphasis" w:semiHidden="0" w:uiPriority="20" w:unhideWhenUsed="0" w:qFormat="1"/>
+    <w:lsdException w:name="Table Grid" w:semiHidden="0" w:uiPriority="59" w:unhideWhenUsed="0"/>
+    <w:lsdException w:name="Placeholder Text" w:unhideWhenUsed="0"/>
+    <w:lsdException w:name="No Spacing" w:semiHidden="0" w:uiPriority="1" w:unhideWhenUsed="0" w:qFormat="1"/>
+    <w:lsdException w:name="Light Shading" w:semiHidden="0" w:uiPriority="60" w:unhideWhenUsed="0"/>
+    <w:lsdException w:name="Light List" w:semiHidden="0" w:uiPriority="61" w:unhideWhenUsed="0"/>
+    <w:lsdException w:name="Light Grid" w:semiHidden="0" w:uiPriority="62" w:unhideWhenUsed="0"/>
+    <w:lsdException w:name="Medium Shading 1" w:semiHidden="0" w:uiPriority="63" w:unhideWhenUsed="0"/>
+    <w:lsdException w:name="Medium Shading 2" w:semiHidden="0" w:uiPriority="64" w:unhideWhenUsed="0"/>
+    <w:lsdException w:name="Medium List 1" w:semiHidden="0" w:uiPriority="65" w:unhideWhenUsed="0"/>
+    <w:lsdException w:name="Medium List 2" w:semiHidden="0" w:uiPriority="66" w:unhideWhenUsed="0"/>
+    <w:lsdException w:name="Medium Grid 1" w:semiHidden="0" w:uiPriority="67" w:unhideWhenUsed="0"/>
+    <w:lsdException w:name="Medium Grid 2" w:semiHidden="0" w:uiPriority="68" w:unhideWhenUsed="0"/>
+    <w:lsdException w:name="Medium Grid 3" w:semiHidden="0" w:uiPriority="69" w:unhideWhenUsed="0"/>
+    <w:lsdException w:name="Dark List" w:semiHidden="0" w:uiPriority="70" w:unhideWhenUsed="0"/>
+    <w:lsdException w:name="Colorful Shading" w:semiHidden="0" w:uiPriority="71" w:unhideWhenUsed="0"/>
+    <w:lsdException w:name="Colorful List" w:semiHidden="0" w:uiPriority="72" w:unhideWhenUsed="0"/>
+    <w:lsdException w:name="Colorful Grid" w:semiHidden="0" w:uiPriority="73" w:unhideWhenUsed="0"/>
+    <w:lsdException w:name="Light Shading Accent 1" w:semiHidden="0" w:uiPriority="60" w:unhideWhenUsed="0"/>
+    <w:lsdException w:name="Light List Accent 1" w:semiHidden="0" w:uiPriority="61" w:unhideWhenUsed="0"/>
+    <w:lsdException w:name="Light Grid Accent 1" w:semiHidden="0" w:uiPriority="62" w:unhideWhenUsed="0"/>
+    <w:lsdException w:name="Medium Shading 1 Accent 1" w:semiHidden="0" w:uiPriority="63" w:unhideWhenUsed="0"/>
+    <w:lsdException w:name="Medium Shading 2 Accent 1" w:semiHidden="0" w:uiPriority="64" w:unhideWhenUsed="0"/>
+    <w:lsdException w:name="Medium List 1 Accent 1" w:semiHidden="0" w:uiPriority="65" w:unhideWhenUsed="0"/>
+    <w:lsdException w:name="Revision" w:unhideWhenUsed="0"/>
+    <w:lsdException w:name="List Paragraph" w:semiHidden="0" w:uiPriority="34" w:unhideWhenUsed="0" w:qFormat="1"/>
+    <w:lsdException w:name="Quote" w:semiHidden="0" w:uiPriority="29" w:unhideWhenUsed="0" w:qFormat="1"/>
+    <w:lsdException w:name="Intense Quote" w:semiHidden="0" w:uiPriority="30" w:unhideWhenUsed="0" w:qFormat="1"/>
+    <w:lsdException w:name="Medium List 2 Accent 1" w:semiHidden="0" w:uiPriority="66" w:unhideWhenUsed="0"/>
+    <w:lsdException w:name="Medium Grid 1 Accent 1" w:semiHidden="0" w:uiPriority="67" w:unhideWhenUsed="0"/>
+    <w:lsdException w:name="Medium Grid 2 Accent 1" w:semiHidden="0" w:uiPriority="68" w:unhideWhenUsed="0"/>
+    <w:lsdException w:name="Medium Grid 3 Accent 1" w:semiHidden="0" w:uiPriority="69" w:unhideWhenUsed="0"/>
+    <w:lsdException w:name="Dark List Accent 1" w:semiHidden="0" w:uiPriority="70" w:unhideWhenUsed="0"/>
+    <w:lsdException w:name="Colorful Shading Accent 1" w:semiHidden="0" w:uiPriority="71" w:unhideWhenUsed="0"/>
+    <w:lsdException w:name="Colorful List Accent 1" w:semiHidden="0" w:uiPriority="72" w:unhideWhenUsed="0"/>
+    <w:lsdException w:name="Colorful Grid Accent 1" w:semiHidden="0" w:uiPriority="73" w:unhideWhenUsed="0"/>
+    <w:lsdException w:name="Light Shading Accent 2" w:semiHidden="0" w:uiPriority="60" w:unhideWhenUsed="0"/>
+    <w:lsdException w:name="Light List Accent 2" w:semiHidden="0" w:uiPriority="61" w:unhideWhenUsed="0"/>
+    <w:lsdException w:name="Light Grid Accent 2" w:semiHidden="0" w:uiPriority="62" w:unhideWhenUsed="0"/>
+    <w:lsdException w:name="Medium Shading 1 Accent 2" w:semiHidden="0" w:uiPriority="63" w:unhideWhenUsed="0"/>
+    <w:lsdException w:name="Medium Shading 2 Accent 2" w:semiHidden="0" w:uiPriority="64" w:unhideWhenUsed="0"/>
+    <w:lsdException w:name="Medium List 1 Accent 2" w:semiHidden="0" w:uiPriority="65" w:unhideWhenUsed="0"/>
+    <w:lsdException w:name="Medium List 2 Accent 2" w:semiHidden="0" w:uiPriority="66" w:unhideWhenUsed="0"/>
+    <w:lsdException w:name="Medium Grid 1 Accent 2" w:semiHidden="0" w:uiPriority="67" w:unhideWhenUsed="0"/>
+    <w:lsdException w:name="Medium Grid 2 Accent 2" w:semiHidden="0" w:uiPriority="68" w:unhideWhenUsed="0"/>
+    <w:lsdException w:name="Medium Grid 3 Accent 2" w:semiHidden="0" w:uiPriority="69" w:unhideWhenUsed="0"/>
+    <w:lsdException w:name="Dark List Accent 2" w:semiHidden="0" w:uiPriority="70" w:unhideWhenUsed="0"/>
+    <w:lsdException w:name="Colorful Shading Accent 2" w:semiHidden="0" w:uiPriority="71" w:unhideWhenUsed="0"/>
+    <w:lsdException w:name="Colorful List Accent 2" w:semiHidden="0" w:uiPriority="72" w:unhideWhenUsed="0"/>
+    <w:lsdException w:name="Colorful Grid Accent 2" w:semiHidden="0" w:uiPriority="73" w:unhideWhenUsed="0"/>
+    <w:lsdException w:name="Light Shading Accent 3" w:semiHidden="0" w:uiPriority="60" w:unhideWhenUsed="0"/>
+    <w:lsdException w:name="Light List Accent 3" w:semiHidden="0" w:uiPriority="61" w:unhideWhenUsed="0"/>
+    <w:lsdException w:name="Light Grid Accent 3" w:semiHidden="0" w:uiPriority="62" w:unhideWhenUsed="0"/>
+    <w:lsdException w:name="Medium Shading 1 Accent 3" w:semiHidden="0" w:uiPriority="63" w:unhideWhenUsed="0"/>
+    <w:lsdException w:name="Medium Shading 2 Accent 3" w:semiHidden="0" w:uiPriority="64" w:unhideWhenUsed="0"/>
+    <w:lsdException w:name="Medium List 1 Accent 3" w:semiHidden="0" w:uiPriority="65" w:unhideWhenUsed="0"/>
+    <w:lsdException w:name="Medium List 2 Accent 3" w:semiHidden="0" w:uiPriority="66" w:unhideWhenUsed="0"/>
+    <w:lsdException w:name="Medium Grid 1 Accent 3" w:semiHidden="0" w:uiPriority="67" w:unhideWhenUsed="0"/>
+    <w:lsdException w:name="Medium Grid 2 Accent 3" w:semiHidden="0" w:uiPriority="68" w:unhideWhenUsed="0"/>
+    <w:lsdException w:name="Medium Grid 3 Accent 3" w:semiHidden="0" w:uiPriority="69" w:unhideWhenUsed="0"/>
+    <w:lsdException w:name="Dark List Accent 3" w:semiHidden="0" w:uiPriority="70" w:unhideWhenUsed="0"/>
+    <w:lsdException w:name="Colorful Shading Accent 3" w:semiHidden="0" w:uiPriority="71" w:unhideWhenUsed="0"/>
+    <w:lsdException w:name="Colorful List Accent 3" w:semiHidden="0" w:uiPriority="72" w:unhideWhenUsed="0"/>
+    <w:lsdException w:name="Colorful Grid Accent 3" w:semiHidden="0" w:uiPriority="73" w:unhideWhenUsed="0"/>
+    <w:lsdException w:name="Light Shading Accent 4" w:semiHidden="0" w:uiPriority="60" w:unhideWhenUsed="0"/>
+    <w:lsdException w:name="Light List Accent 4" w:semiHidden="0" w:uiPriority="61" w:unhideWhenUsed="0"/>
+    <w:lsdException w:name="Light Grid Accent 4" w:semiHidden="0" w:uiPriority="62" w:unhideWhenUsed="0"/>
+    <w:lsdException w:name="Medium Shading 1 Accent 4" w:semiHidden="0" w:uiPriority="63" w:unhideWhenUsed="0"/>
+    <w:lsdException w:name="Medium Shading 2 Accent 4" w:semiHidden="0" w:uiPriority="64" w:unhideWhenUsed="0"/>
+    <w:lsdException w:name="Medium List 1 Accent 4" w:semiHidden="0" w:uiPriority="65" w:unhideWhenUsed="0"/>
+    <w:lsdException w:name="Medium List 2 Accent 4" w:semiHidden="0" w:uiPriority="66" w:unhideWhenUsed="0"/>
+    <w:lsdException w:name="Medium Grid 1 Accent 4" w:semiHidden="0" w:uiPriority="67" w:unhideWhenUsed="0"/>
+    <w:lsdException w:name="Medium Grid 2 Accent 4" w:semiHidden="0" w:uiPriority="68" w:unhideWhenUsed="0"/>
+    <w:lsdException w:name="Medium Grid 3 Accent 4" w:semiHidden="0" w:uiPriority="69" w:unhideWhenUsed="0"/>
+    <w:lsdException w:name="Dark List Accent 4" w:semiHidden="0" w:uiPriority="70" w:unhideWhenUsed="0"/>
+    <w:lsdException w:name="Colorful Shading Accent 4" w:semiHidden="0" w:uiPriority="71" w:unhideWhenUsed="0"/>
+    <w:lsdException w:name="Colorful List Accent 4" w:semiHidden="0" w:uiPriority="72" w:unhideWhenUsed="0"/>
+    <w:lsdException w:name="Colorful Grid Accent 4" w:semiHidden="0" w:uiPriority="73" w:unhideWhenUsed="0"/>
+    <w:lsdException w:name="Light Shading Accent 5" w:semiHidden="0" w:uiPriority="60" w:unhideWhenUsed="0"/>
+    <w:lsdException w:name="Light List Accent 5" w:semiHidden="0" w:uiPriority="61" w:unhideWhenUsed="0"/>
+    <w:lsdException w:name="Light Grid Accent 5" w:semiHidden="0" w:uiPriority="62" w:unhideWhenUsed="0"/>
+    <w:lsdException w:name="Medium Shading 1 Accent 5" w:semiHidden="0" w:uiPriority="63" w:unhideWhenUsed="0"/>
+    <w:lsdException w:name="Medium Shading 2 Accent 5" w:semiHidden="0" w:uiPriority="64" w:unhideWhenUsed="0"/>
+    <w:lsdException w:name="Medium List 1 Accent 5" w:semiHidden="0" w:uiPriority="65" w:unhideWhenUsed="0"/>
+    <w:lsdException w:name="Medium List 2 Accent 5" w:semiHidden="0" w:uiPriority="66" w:unhideWhenUsed="0"/>
+    <w:lsdException w:name="Medium Grid 1 Accent 5" w:semiHidden="0" w:uiPriority="67" w:unhideWhenUsed="0"/>
+    <w:lsdException w:name="Medium Grid 2 Accent 5" w:semiHidden="0" w:uiPriority="68" w:unhideWhenUsed="0"/>
+    <w:lsdException w:name="Medium Grid 3 Accent 5" w:semiHidden="0" w:uiPriority="69" w:unhideWhenUsed="0"/>
+    <w:lsdException w:name="Dark List Accent 5" w:semiHidden="0" w:uiPriority="70" w:unhideWhenUsed="0"/>
+    <w:lsdException w:name="Colorful Shading Accent 5" w:semiHidden="0" w:uiPriority="71" w:unhideWhenUsed="0"/>
+    <w:lsdException w:name="Colorful List Accent 5" w:semiHidden="0" w:uiPriority="72" w:unhideWhenUsed="0"/>
+    <w:lsdException w:name="Colorful Grid Accent 5" w:semiHidden="0" w:uiPriority="73" w:unhideWhenUsed="0"/>
+    <w:lsdException w:name="Light Shading Accent 6" w:semiHidden="0" w:uiPriority="60" w:unhideWhenUsed="0"/>
+    <w:lsdException w:name="Light List Accent 6" w:semiHidden="0" w:uiPriority="61" w:unhideWhenUsed="0"/>
+    <w:lsdException w:name="Light Grid Accent 6" w:semiHidden="0" w:uiPriority="62" w:unhideWhenUsed="0"/>
+    <w:lsdException w:name="Medium Shading 1 Accent 6" w:semiHidden="0" w:uiPriority="63" w:unhideWhenUsed="0"/>
+    <w:lsdException w:name="Medium Shading 2 Accent 6" w:semiHidden="0" w:uiPriority="64" w:unhideWhenUsed="0"/>
+    <w:lsdException w:name="Medium List 1 Accent 6" w:semiHidden="0" w:uiPriority="65" w:unhideWhenUsed="0"/>
+    <w:lsdException w:name="Medium List 2 Accent 6" w:semiHidden="0" w:uiPriority="66" w:unhideWhenUsed="0"/>
+    <w:lsdException w:name="Medium Grid 1 Accent 6" w:semiHidden="0" w:uiPriority="67" w:unhideWhenUsed="0"/>
+    <w:lsdException w:name="Medium Grid 2 Accent 6" w:semiHidden="0" w:uiPriority="68" w:unhideWhenUsed="0"/>
+    <w:lsdException w:name="Medium Grid 3 Accent 6" w:semiHidden="0" w:uiPriority="69" w:unhideWhenUsed="0"/>
+    <w:lsdException w:name="Dark List Accent 6" w:semiHidden="0" w:uiPriority="70" w:unhideWhenUsed="0"/>
+    <w:lsdException w:name="Colorful Shading Accent 6" w:semiHidden="0" w:uiPriority="71" w:unhideWhenUsed="0"/>
+    <w:lsdException w:name="Colorful List Accent 6" w:semiHidden="0" w:uiPriority="72" w:unhideWhenUsed="0"/>
+    <w:lsdException w:name="Colorful Grid Accent 6" w:semiHidden="0" w:uiPriority="73" w:unhideWhenUsed="0"/>
+    <w:lsdException w:name="Subtle Emphasis" w:semiHidden="0" w:uiPriority="19" w:unhideWhenUsed="0" w:qFormat="1"/>
+    <w:lsdException w:name="Intense Emphasis" w:semiHidden="0" w:uiPriority="21" w:unhideWhenUsed="0" w:qFormat="1"/>
+    <w:lsdException w:name="Subtle Reference" w:semiHidden="0" w:uiPriority="31" w:unhideWhenUsed="0" w:qFormat="1"/>
+    <w:lsdException w:name="Intense Reference" w:semiHidden="0" w:uiPriority="32" w:unhideWhenUsed="0" w:qFormat="1"/>
+    <w:lsdException w:name="Book Title" w:semiHidden="0" w:uiPriority="33" w:unhideWhenUsed="0" w:qFormat="1"/>
+    <w:lsdException w:name="Bibliography" w:uiPriority="37"/>
+    <w:lsdException w:name="TOC Heading" w:uiPriority="39" w:qFormat="1"/>
+  </w:latentStyles>
+  <w:style w:type="paragraph" w:default="1" w:styleId="Standaard">
+    <w:name w:val="Normal"/>
+    <w:qFormat/>
+    <w:rsid w:val="00F405E0"/>
+  </w:style>
+  <w:style w:type="character" w:default="1" w:styleId="Standaardalinea-lettertype">
+    <w:name w:val="Default Paragraph Font"/>
+    <w:uiPriority w:val="1"/>
+    <w:semiHidden/>
+    <w:unhideWhenUsed/>
+  </w:style>
+  <w:style w:type="table" w:default="1" w:styleId="Standaardtabel">
+    <w:name w:val="Normal Table"/>
+    <w:uiPriority w:val="99"/>
+    <w:semiHidden/>
+    <w:unhideWhenUsed/>
+    <w:tblPr>
+      <w:tblInd w:w="0" w:type="dxa"/>
+      <w:tblCellMar>
+        <w:top w:w="0" w:type="dxa"/>
+        <w:left w:w="108" w:type="dxa"/>
+        <w:bottom w:w="0" w:type="dxa"/>
+        <w:right w:w="108" w:type="dxa"/>
+      </w:tblCellMar>
+    </w:tblPr>
+  </w:style>
+  <w:style w:type="numbering" w:default="1" w:styleId="Geenlijst">
+    <w:name w:val="No List"/>
+    <w:uiPriority w:val="99"/>
     <w:semiHidden/>
     <w:unhideWhenUsed/>
   </w:style>
@@ -2479,10 +2712,199 @@
 </w:styles>
 </file>
 
+<file path=word/glossary/stylesWithEffects.xml><?xml version="1.0" encoding="utf-8"?>
+<w:styles xmlns:wpc="http://schemas.microsoft.com/office/word/2010/wordprocessingCanvas" xmlns:mc="http://schemas.openxmlformats.org/markup-compatibility/2006" xmlns:o="urn:schemas-microsoft-com:office:office" xmlns:r="http://schemas.openxmlformats.org/officeDocument/2006/relationships" xmlns:m="http://schemas.openxmlformats.org/officeDocument/2006/math" xmlns:v="urn:schemas-microsoft-com:vml" xmlns:wp14="http://schemas.microsoft.com/office/word/2010/wordprocessingDrawing" xmlns:wp="http://schemas.openxmlformats.org/drawingml/2006/wordprocessingDrawing" xmlns:w10="urn:schemas-microsoft-com:office:word" xmlns:w="http://schemas.openxmlformats.org/wordprocessingml/2006/main" xmlns:w14="http://schemas.microsoft.com/office/word/2010/wordml" xmlns:wpg="http://schemas.microsoft.com/office/word/2010/wordprocessingGroup" xmlns:wpi="http://schemas.microsoft.com/office/word/2010/wordprocessingInk" xmlns:wne="http://schemas.microsoft.com/office/word/2006/wordml" xmlns:wps="http://schemas.microsoft.com/office/word/2010/wordprocessingShape" mc:Ignorable="w14 wp14">
+  <w:docDefaults>
+    <w:rPrDefault>
+      <w:rPr>
+        <w:rFonts w:asciiTheme="minorHAnsi" w:eastAsiaTheme="minorEastAsia" w:hAnsiTheme="minorHAnsi" w:cstheme="minorBidi"/>
+        <w:sz w:val="22"/>
+        <w:szCs w:val="22"/>
+        <w:lang w:val="nl-NL" w:eastAsia="nl-NL" w:bidi="ar-SA"/>
+      </w:rPr>
+    </w:rPrDefault>
+    <w:pPrDefault>
+      <w:pPr>
+        <w:spacing w:after="200" w:line="276" w:lineRule="auto"/>
+      </w:pPr>
+    </w:pPrDefault>
+  </w:docDefaults>
+  <w:latentStyles w:defLockedState="0" w:defUIPriority="99" w:defSemiHidden="1" w:defUnhideWhenUsed="1" w:defQFormat="0" w:count="267">
+    <w:lsdException w:name="Normal" w:semiHidden="0" w:uiPriority="0" w:unhideWhenUsed="0" w:qFormat="1"/>
+    <w:lsdException w:name="heading 1" w:semiHidden="0" w:uiPriority="9" w:unhideWhenUsed="0" w:qFormat="1"/>
+    <w:lsdException w:name="heading 2" w:uiPriority="9" w:qFormat="1"/>
+    <w:lsdException w:name="heading 3" w:uiPriority="9" w:qFormat="1"/>
+    <w:lsdException w:name="heading 4" w:uiPriority="9" w:qFormat="1"/>
+    <w:lsdException w:name="heading 5" w:uiPriority="9" w:qFormat="1"/>
+    <w:lsdException w:name="heading 6" w:uiPriority="9" w:qFormat="1"/>
+    <w:lsdException w:name="heading 7" w:uiPriority="9" w:qFormat="1"/>
+    <w:lsdException w:name="heading 8" w:uiPriority="9" w:qFormat="1"/>
+    <w:lsdException w:name="heading 9" w:uiPriority="9" w:qFormat="1"/>
+    <w:lsdException w:name="toc 1" w:uiPriority="39"/>
+    <w:lsdException w:name="toc 2" w:uiPriority="39"/>
+    <w:lsdException w:name="toc 3" w:uiPriority="39"/>
+    <w:lsdException w:name="toc 4" w:uiPriority="39"/>
+    <w:lsdException w:name="toc 5" w:uiPriority="39"/>
+    <w:lsdException w:name="toc 6" w:uiPriority="39"/>
+    <w:lsdException w:name="toc 7" w:uiPriority="39"/>
+    <w:lsdException w:name="toc 8" w:uiPriority="39"/>
+    <w:lsdException w:name="toc 9" w:uiPriority="39"/>
+    <w:lsdException w:name="caption" w:uiPriority="35" w:qFormat="1"/>
+    <w:lsdException w:name="Title" w:semiHidden="0" w:uiPriority="10" w:unhideWhenUsed="0" w:qFormat="1"/>
+    <w:lsdException w:name="Default Paragraph Font" w:uiPriority="1"/>
+    <w:lsdException w:name="Subtitle" w:semiHidden="0" w:uiPriority="11" w:unhideWhenUsed="0" w:qFormat="1"/>
+    <w:lsdException w:name="Strong" w:semiHidden="0" w:uiPriority="22" w:unhideWhenUsed="0" w:qFormat="1"/>
+    <w:lsdException w:name="Emphasis" w:semiHidden="0" w:uiPriority="20" w:unhideWhenUsed="0" w:qFormat="1"/>
+    <w:lsdException w:name="Table Grid" w:semiHidden="0" w:uiPriority="59" w:unhideWhenUsed="0"/>
+    <w:lsdException w:name="Placeholder Text" w:unhideWhenUsed="0"/>
+    <w:lsdException w:name="No Spacing" w:semiHidden="0" w:uiPriority="1" w:unhideWhenUsed="0" w:qFormat="1"/>
+    <w:lsdException w:name="Light Shading" w:semiHidden="0" w:uiPriority="60" w:unhideWhenUsed="0"/>
+    <w:lsdException w:name="Light List" w:semiHidden="0" w:uiPriority="61" w:unhideWhenUsed="0"/>
+    <w:lsdException w:name="Light Grid" w:semiHidden="0" w:uiPriority="62" w:unhideWhenUsed="0"/>
+    <w:lsdException w:name="Medium Shading 1" w:semiHidden="0" w:uiPriority="63" w:unhideWhenUsed="0"/>
+    <w:lsdException w:name="Medium Shading 2" w:semiHidden="0" w:uiPriority="64" w:unhideWhenUsed="0"/>
+    <w:lsdException w:name="Medium List 1" w:semiHidden="0" w:uiPriority="65" w:unhideWhenUsed="0"/>
+    <w:lsdException w:name="Medium List 2" w:semiHidden="0" w:uiPriority="66" w:unhideWhenUsed="0"/>
+    <w:lsdException w:name="Medium Grid 1" w:semiHidden="0" w:uiPriority="67" w:unhideWhenUsed="0"/>
+    <w:lsdException w:name="Medium Grid 2" w:semiHidden="0" w:uiPriority="68" w:unhideWhenUsed="0"/>
+    <w:lsdException w:name="Medium Grid 3" w:semiHidden="0" w:uiPriority="69" w:unhideWhenUsed="0"/>
+    <w:lsdException w:name="Dark List" w:semiHidden="0" w:uiPriority="70" w:unhideWhenUsed="0"/>
+    <w:lsdException w:name="Colorful Shading" w:semiHidden="0" w:uiPriority="71" w:unhideWhenUsed="0"/>
+    <w:lsdException w:name="Colorful List" w:semiHidden="0" w:uiPriority="72" w:unhideWhenUsed="0"/>
+    <w:lsdException w:name="Colorful Grid" w:semiHidden="0" w:uiPriority="73" w:unhideWhenUsed="0"/>
+    <w:lsdException w:name="Light Shading Accent 1" w:semiHidden="0" w:uiPriority="60" w:unhideWhenUsed="0"/>
+    <w:lsdException w:name="Light List Accent 1" w:semiHidden="0" w:uiPriority="61" w:unhideWhenUsed="0"/>
+    <w:lsdException w:name="Light Grid Accent 1" w:semiHidden="0" w:uiPriority="62" w:unhideWhenUsed="0"/>
+    <w:lsdException w:name="Medium Shading 1 Accent 1" w:semiHidden="0" w:uiPriority="63" w:unhideWhenUsed="0"/>
+    <w:lsdException w:name="Medium Shading 2 Accent 1" w:semiHidden="0" w:uiPriority="64" w:unhideWhenUsed="0"/>
+    <w:lsdException w:name="Medium List 1 Accent 1" w:semiHidden="0" w:uiPriority="65" w:unhideWhenUsed="0"/>
+    <w:lsdException w:name="Revision" w:unhideWhenUsed="0"/>
+    <w:lsdException w:name="List Paragraph" w:semiHidden="0" w:uiPriority="34" w:unhideWhenUsed="0" w:qFormat="1"/>
+    <w:lsdException w:name="Quote" w:semiHidden="0" w:uiPriority="29" w:unhideWhenUsed="0" w:qFormat="1"/>
+    <w:lsdException w:name="Intense Quote" w:semiHidden="0" w:uiPriority="30" w:unhideWhenUsed="0" w:qFormat="1"/>
+    <w:lsdException w:name="Medium List 2 Accent 1" w:semiHidden="0" w:uiPriority="66" w:unhideWhenUsed="0"/>
+    <w:lsdException w:name="Medium Grid 1 Accent 1" w:semiHidden="0" w:uiPriority="67" w:unhideWhenUsed="0"/>
+    <w:lsdException w:name="Medium Grid 2 Accent 1" w:semiHidden="0" w:uiPriority="68" w:unhideWhenUsed="0"/>
+    <w:lsdException w:name="Medium Grid 3 Accent 1" w:semiHidden="0" w:uiPriority="69" w:unhideWhenUsed="0"/>
+    <w:lsdException w:name="Dark List Accent 1" w:semiHidden="0" w:uiPriority="70" w:unhideWhenUsed="0"/>
+    <w:lsdException w:name="Colorful Shading Accent 1" w:semiHidden="0" w:uiPriority="71" w:unhideWhenUsed="0"/>
+    <w:lsdException w:name="Colorful List Accent 1" w:semiHidden="0" w:uiPriority="72" w:unhideWhenUsed="0"/>
+    <w:lsdException w:name="Colorful Grid Accent 1" w:semiHidden="0" w:uiPriority="73" w:unhideWhenUsed="0"/>
+    <w:lsdException w:name="Light Shading Accent 2" w:semiHidden="0" w:uiPriority="60" w:unhideWhenUsed="0"/>
+    <w:lsdException w:name="Light List Accent 2" w:semiHidden="0" w:uiPriority="61" w:unhideWhenUsed="0"/>
+    <w:lsdException w:name="Light Grid Accent 2" w:semiHidden="0" w:uiPriority="62" w:unhideWhenUsed="0"/>
+    <w:lsdException w:name="Medium Shading 1 Accent 2" w:semiHidden="0" w:uiPriority="63" w:unhideWhenUsed="0"/>
+    <w:lsdException w:name="Medium Shading 2 Accent 2" w:semiHidden="0" w:uiPriority="64" w:unhideWhenUsed="0"/>
+    <w:lsdException w:name="Medium List 1 Accent 2" w:semiHidden="0" w:uiPriority="65" w:unhideWhenUsed="0"/>
+    <w:lsdException w:name="Medium List 2 Accent 2" w:semiHidden="0" w:uiPriority="66" w:unhideWhenUsed="0"/>
+    <w:lsdException w:name="Medium Grid 1 Accent 2" w:semiHidden="0" w:uiPriority="67" w:unhideWhenUsed="0"/>
+    <w:lsdException w:name="Medium Grid 2 Accent 2" w:semiHidden="0" w:uiPriority="68" w:unhideWhenUsed="0"/>
+    <w:lsdException w:name="Medium Grid 3 Accent 2" w:semiHidden="0" w:uiPriority="69" w:unhideWhenUsed="0"/>
+    <w:lsdException w:name="Dark List Accent 2" w:semiHidden="0" w:uiPriority="70" w:unhideWhenUsed="0"/>
+    <w:lsdException w:name="Colorful Shading Accent 2" w:semiHidden="0" w:uiPriority="71" w:unhideWhenUsed="0"/>
+    <w:lsdException w:name="Colorful List Accent 2" w:semiHidden="0" w:uiPriority="72" w:unhideWhenUsed="0"/>
+    <w:lsdException w:name="Colorful Grid Accent 2" w:semiHidden="0" w:uiPriority="73" w:unhideWhenUsed="0"/>
+    <w:lsdException w:name="Light Shading Accent 3" w:semiHidden="0" w:uiPriority="60" w:unhideWhenUsed="0"/>
+    <w:lsdException w:name="Light List Accent 3" w:semiHidden="0" w:uiPriority="61" w:unhideWhenUsed="0"/>
+    <w:lsdException w:name="Light Grid Accent 3" w:semiHidden="0" w:uiPriority="62" w:unhideWhenUsed="0"/>
+    <w:lsdException w:name="Medium Shading 1 Accent 3" w:semiHidden="0" w:uiPriority="63" w:unhideWhenUsed="0"/>
+    <w:lsdException w:name="Medium Shading 2 Accent 3" w:semiHidden="0" w:uiPriority="64" w:unhideWhenUsed="0"/>
+    <w:lsdException w:name="Medium List 1 Accent 3" w:semiHidden="0" w:uiPriority="65" w:unhideWhenUsed="0"/>
+    <w:lsdException w:name="Medium List 2 Accent 3" w:semiHidden="0" w:uiPriority="66" w:unhideWhenUsed="0"/>
+    <w:lsdException w:name="Medium Grid 1 Accent 3" w:semiHidden="0" w:uiPriority="67" w:unhideWhenUsed="0"/>
+    <w:lsdException w:name="Medium Grid 2 Accent 3" w:semiHidden="0" w:uiPriority="68" w:unhideWhenUsed="0"/>
+    <w:lsdException w:name="Medium Grid 3 Accent 3" w:semiHidden="0" w:uiPriority="69" w:unhideWhenUsed="0"/>
+    <w:lsdException w:name="Dark List Accent 3" w:semiHidden="0" w:uiPriority="70" w:unhideWhenUsed="0"/>
+    <w:lsdException w:name="Colorful Shading Accent 3" w:semiHidden="0" w:uiPriority="71" w:unhideWhenUsed="0"/>
+    <w:lsdException w:name="Colorful List Accent 3" w:semiHidden="0" w:uiPriority="72" w:unhideWhenUsed="0"/>
+    <w:lsdException w:name="Colorful Grid Accent 3" w:semiHidden="0" w:uiPriority="73" w:unhideWhenUsed="0"/>
+    <w:lsdException w:name="Light Shading Accent 4" w:semiHidden="0" w:uiPriority="60" w:unhideWhenUsed="0"/>
+    <w:lsdException w:name="Light List Accent 4" w:semiHidden="0" w:uiPriority="61" w:unhideWhenUsed="0"/>
+    <w:lsdException w:name="Light Grid Accent 4" w:semiHidden="0" w:uiPriority="62" w:unhideWhenUsed="0"/>
+    <w:lsdException w:name="Medium Shading 1 Accent 4" w:semiHidden="0" w:uiPriority="63" w:unhideWhenUsed="0"/>
+    <w:lsdException w:name="Medium Shading 2 Accent 4" w:semiHidden="0" w:uiPriority="64" w:unhideWhenUsed="0"/>
+    <w:lsdException w:name="Medium List 1 Accent 4" w:semiHidden="0" w:uiPriority="65" w:unhideWhenUsed="0"/>
+    <w:lsdException w:name="Medium List 2 Accent 4" w:semiHidden="0" w:uiPriority="66" w:unhideWhenUsed="0"/>
+    <w:lsdException w:name="Medium Grid 1 Accent 4" w:semiHidden="0" w:uiPriority="67" w:unhideWhenUsed="0"/>
+    <w:lsdException w:name="Medium Grid 2 Accent 4" w:semiHidden="0" w:uiPriority="68" w:unhideWhenUsed="0"/>
+    <w:lsdException w:name="Medium Grid 3 Accent 4" w:semiHidden="0" w:uiPriority="69" w:unhideWhenUsed="0"/>
+    <w:lsdException w:name="Dark List Accent 4" w:semiHidden="0" w:uiPriority="70" w:unhideWhenUsed="0"/>
+    <w:lsdException w:name="Colorful Shading Accent 4" w:semiHidden="0" w:uiPriority="71" w:unhideWhenUsed="0"/>
+    <w:lsdException w:name="Colorful List Accent 4" w:semiHidden="0" w:uiPriority="72" w:unhideWhenUsed="0"/>
+    <w:lsdException w:name="Colorful Grid Accent 4" w:semiHidden="0" w:uiPriority="73" w:unhideWhenUsed="0"/>
+    <w:lsdException w:name="Light Shading Accent 5" w:semiHidden="0" w:uiPriority="60" w:unhideWhenUsed="0"/>
+    <w:lsdException w:name="Light List Accent 5" w:semiHidden="0" w:uiPriority="61" w:unhideWhenUsed="0"/>
+    <w:lsdException w:name="Light Grid Accent 5" w:semiHidden="0" w:uiPriority="62" w:unhideWhenUsed="0"/>
+    <w:lsdException w:name="Medium Shading 1 Accent 5" w:semiHidden="0" w:uiPriority="63" w:unhideWhenUsed="0"/>
+    <w:lsdException w:name="Medium Shading 2 Accent 5" w:semiHidden="0" w:uiPriority="64" w:unhideWhenUsed="0"/>
+    <w:lsdException w:name="Medium List 1 Accent 5" w:semiHidden="0" w:uiPriority="65" w:unhideWhenUsed="0"/>
+    <w:lsdException w:name="Medium List 2 Accent 5" w:semiHidden="0" w:uiPriority="66" w:unhideWhenUsed="0"/>
+    <w:lsdException w:name="Medium Grid 1 Accent 5" w:semiHidden="0" w:uiPriority="67" w:unhideWhenUsed="0"/>
+    <w:lsdException w:name="Medium Grid 2 Accent 5" w:semiHidden="0" w:uiPriority="68" w:unhideWhenUsed="0"/>
+    <w:lsdException w:name="Medium Grid 3 Accent 5" w:semiHidden="0" w:uiPriority="69" w:unhideWhenUsed="0"/>
+    <w:lsdException w:name="Dark List Accent 5" w:semiHidden="0" w:uiPriority="70" w:unhideWhenUsed="0"/>
+    <w:lsdException w:name="Colorful Shading Accent 5" w:semiHidden="0" w:uiPriority="71" w:unhideWhenUsed="0"/>
+    <w:lsdException w:name="Colorful List Accent 5" w:semiHidden="0" w:uiPriority="72" w:unhideWhenUsed="0"/>
+    <w:lsdException w:name="Colorful Grid Accent 5" w:semiHidden="0" w:uiPriority="73" w:unhideWhenUsed="0"/>
+    <w:lsdException w:name="Light Shading Accent 6" w:semiHidden="0" w:uiPriority="60" w:unhideWhenUsed="0"/>
+    <w:lsdException w:name="Light List Accent 6" w:semiHidden="0" w:uiPriority="61" w:unhideWhenUsed="0"/>
+    <w:lsdException w:name="Light Grid Accent 6" w:semiHidden="0" w:uiPriority="62" w:unhideWhenUsed="0"/>
+    <w:lsdException w:name="Medium Shading 1 Accent 6" w:semiHidden="0" w:uiPriority="63" w:unhideWhenUsed="0"/>
+    <w:lsdException w:name="Medium Shading 2 Accent 6" w:semiHidden="0" w:uiPriority="64" w:unhideWhenUsed="0"/>
+    <w:lsdException w:name="Medium List 1 Accent 6" w:semiHidden="0" w:uiPriority="65" w:unhideWhenUsed="0"/>
+    <w:lsdException w:name="Medium List 2 Accent 6" w:semiHidden="0" w:uiPriority="66" w:unhideWhenUsed="0"/>
+    <w:lsdException w:name="Medium Grid 1 Accent 6" w:semiHidden="0" w:uiPriority="67" w:unhideWhenUsed="0"/>
+    <w:lsdException w:name="Medium Grid 2 Accent 6" w:semiHidden="0" w:uiPriority="68" w:unhideWhenUsed="0"/>
+    <w:lsdException w:name="Medium Grid 3 Accent 6" w:semiHidden="0" w:uiPriority="69" w:unhideWhenUsed="0"/>
+    <w:lsdException w:name="Dark List Accent 6" w:semiHidden="0" w:uiPriority="70" w:unhideWhenUsed="0"/>
+    <w:lsdException w:name="Colorful Shading Accent 6" w:semiHidden="0" w:uiPriority="71" w:unhideWhenUsed="0"/>
+    <w:lsdException w:name="Colorful List Accent 6" w:semiHidden="0" w:uiPriority="72" w:unhideWhenUsed="0"/>
+    <w:lsdException w:name="Colorful Grid Accent 6" w:semiHidden="0" w:uiPriority="73" w:unhideWhenUsed="0"/>
+    <w:lsdException w:name="Subtle Emphasis" w:semiHidden="0" w:uiPriority="19" w:unhideWhenUsed="0" w:qFormat="1"/>
+    <w:lsdException w:name="Intense Emphasis" w:semiHidden="0" w:uiPriority="21" w:unhideWhenUsed="0" w:qFormat="1"/>
+    <w:lsdException w:name="Subtle Reference" w:semiHidden="0" w:uiPriority="31" w:unhideWhenUsed="0" w:qFormat="1"/>
+    <w:lsdException w:name="Intense Reference" w:semiHidden="0" w:uiPriority="32" w:unhideWhenUsed="0" w:qFormat="1"/>
+    <w:lsdException w:name="Book Title" w:semiHidden="0" w:uiPriority="33" w:unhideWhenUsed="0" w:qFormat="1"/>
+    <w:lsdException w:name="Bibliography" w:uiPriority="37"/>
+    <w:lsdException w:name="TOC Heading" w:uiPriority="39" w:qFormat="1"/>
+  </w:latentStyles>
+  <w:style w:type="paragraph" w:default="1" w:styleId="Standaard">
+    <w:name w:val="Normal"/>
+    <w:qFormat/>
+  </w:style>
+  <w:style w:type="character" w:default="1" w:styleId="Standaardalinea-lettertype">
+    <w:name w:val="Default Paragraph Font"/>
+    <w:uiPriority w:val="1"/>
+    <w:semiHidden/>
+    <w:unhideWhenUsed/>
+  </w:style>
+  <w:style w:type="table" w:default="1" w:styleId="Standaardtabel">
+    <w:name w:val="Normal Table"/>
+    <w:uiPriority w:val="99"/>
+    <w:semiHidden/>
+    <w:unhideWhenUsed/>
+    <w:tblPr>
+      <w:tblInd w:w="0" w:type="dxa"/>
+      <w:tblCellMar>
+        <w:top w:w="0" w:type="dxa"/>
+        <w:left w:w="108" w:type="dxa"/>
+        <w:bottom w:w="0" w:type="dxa"/>
+        <w:right w:w="108" w:type="dxa"/>
+      </w:tblCellMar>
+    </w:tblPr>
+  </w:style>
+  <w:style w:type="numbering" w:default="1" w:styleId="Geenlijst">
+    <w:name w:val="No List"/>
+    <w:uiPriority w:val="99"/>
+    <w:semiHidden/>
+    <w:unhideWhenUsed/>
+  </w:style>
+</w:styles>
+</file>
+
 <file path=word/glossary/webSettings.xml><?xml version="1.0" encoding="utf-8"?>
-<w:webSettings xmlns:r="http://schemas.openxmlformats.org/officeDocument/2006/relationships" xmlns:w="http://schemas.openxmlformats.org/wordprocessingml/2006/main">
+<w:webSettings xmlns:mc="http://schemas.openxmlformats.org/markup-compatibility/2006" xmlns:r="http://schemas.openxmlformats.org/officeDocument/2006/relationships" xmlns:w="http://schemas.openxmlformats.org/wordprocessingml/2006/main" xmlns:w14="http://schemas.microsoft.com/office/word/2010/wordml" mc:Ignorable="w14">
   <w:optimizeForBrowser/>
-  <w:doNotSaveAsSingleFile/>
 </w:webSettings>
 </file>
 

</xml_diff>